<commit_message>
Small change to the user manual and finished code conventions
</commit_message>
<xml_diff>
--- a/Elle/Drv Line User Manual 2.0.docx
+++ b/Elle/Drv Line User Manual 2.0.docx
@@ -1,6 +1,6 @@
 
 <file path=word/document.xml><?xml version="1.0" encoding="utf-8"?>
-<w:document xmlns:wpc="http://schemas.microsoft.com/office/word/2010/wordprocessingCanvas" xmlns:mc="http://schemas.openxmlformats.org/markup-compatibility/2006" xmlns:o="urn:schemas-microsoft-com:office:office" xmlns:r="http://schemas.openxmlformats.org/officeDocument/2006/relationships" xmlns:m="http://schemas.openxmlformats.org/officeDocument/2006/math" xmlns:v="urn:schemas-microsoft-com:vml" xmlns:wp14="http://schemas.microsoft.com/office/word/2010/wordprocessingDrawing" xmlns:wp="http://schemas.openxmlformats.org/drawingml/2006/wordprocessingDrawing" xmlns:w10="urn:schemas-microsoft-com:office:word" xmlns:w="http://schemas.openxmlformats.org/wordprocessingml/2006/main" xmlns:w14="http://schemas.microsoft.com/office/word/2010/wordml" xmlns:w15="http://schemas.microsoft.com/office/word/2012/wordml" xmlns:wpg="http://schemas.microsoft.com/office/word/2010/wordprocessingGroup" xmlns:wpi="http://schemas.microsoft.com/office/word/2010/wordprocessingInk" xmlns:wne="http://schemas.microsoft.com/office/word/2006/wordml" xmlns:wps="http://schemas.microsoft.com/office/word/2010/wordprocessingShape" mc:Ignorable="w14 w15 wp14">
+<w:document xmlns:wpc="http://schemas.microsoft.com/office/word/2010/wordprocessingCanvas" xmlns:mo="http://schemas.microsoft.com/office/mac/office/2008/main" xmlns:mc="http://schemas.openxmlformats.org/markup-compatibility/2006" xmlns:mv="urn:schemas-microsoft-com:mac:vml" xmlns:o="urn:schemas-microsoft-com:office:office" xmlns:r="http://schemas.openxmlformats.org/officeDocument/2006/relationships" xmlns:m="http://schemas.openxmlformats.org/officeDocument/2006/math" xmlns:v="urn:schemas-microsoft-com:vml" xmlns:wp14="http://schemas.microsoft.com/office/word/2010/wordprocessingDrawing" xmlns:wp="http://schemas.openxmlformats.org/drawingml/2006/wordprocessingDrawing" xmlns:w10="urn:schemas-microsoft-com:office:word" xmlns:w="http://schemas.openxmlformats.org/wordprocessingml/2006/main" xmlns:w14="http://schemas.microsoft.com/office/word/2010/wordml" xmlns:wpg="http://schemas.microsoft.com/office/word/2010/wordprocessingGroup" xmlns:wpi="http://schemas.microsoft.com/office/word/2010/wordprocessingInk" xmlns:wne="http://schemas.microsoft.com/office/word/2006/wordml" xmlns:wps="http://schemas.microsoft.com/office/word/2010/wordprocessingShape" mc:Ignorable="w14 wp14 mv">
   <w:body>
     <w:p>
       <w:pPr>
@@ -245,15 +245,7 @@
               <w:t>Overview, Objecti</w:t>
             </w:r>
             <w:r>
-              <w:t xml:space="preserve">ves, </w:t>
-            </w:r>
-            <w:proofErr w:type="gramStart"/>
-            <w:r>
-              <w:t>Installation</w:t>
-            </w:r>
-            <w:proofErr w:type="gramEnd"/>
-            <w:r>
-              <w:t xml:space="preserve"> (incomplete).</w:t>
+              <w:t>ves, Installation (incomplete).</w:t>
             </w:r>
           </w:p>
           <w:p>
@@ -267,13 +259,8 @@
             <w:r>
               <w:t xml:space="preserve">Inserted Infographics, Simulation, </w:t>
             </w:r>
-            <w:proofErr w:type="gramStart"/>
             <w:r>
-              <w:t>Quiz</w:t>
-            </w:r>
-            <w:proofErr w:type="gramEnd"/>
-            <w:r>
-              <w:t xml:space="preserve"> section. </w:t>
+              <w:t xml:space="preserve">Quiz section. </w:t>
             </w:r>
             <w:r>
               <w:t xml:space="preserve">Images used were mock ups done by </w:t>
@@ -488,7 +475,7 @@
             <w:r>
               <w:t xml:space="preserve">Icon made by </w:t>
             </w:r>
-            <w:hyperlink r:id="rId8" w:history="1">
+            <w:hyperlink r:id="rId9" w:history="1">
               <w:r>
                 <w:rPr>
                   <w:rStyle w:val="Hyperlink"/>
@@ -918,10 +905,9 @@
       <w:r>
         <w:rPr>
           <w:noProof/>
-          <w:lang w:eastAsia="zh-CN"/>
         </w:rPr>
         <w:drawing>
-          <wp:anchor distT="0" distB="0" distL="114300" distR="114300" simplePos="0" relativeHeight="251675648" behindDoc="0" locked="0" layoutInCell="1" allowOverlap="1" wp14:anchorId="0D99F05B" wp14:editId="65A69C69">
+          <wp:anchor distT="0" distB="0" distL="114300" distR="114300" simplePos="0" relativeHeight="251675648" behindDoc="0" locked="0" layoutInCell="1" allowOverlap="1" wp14:anchorId="55967D80" wp14:editId="09598739">
             <wp:simplePos x="0" y="0"/>
             <wp:positionH relativeFrom="margin">
               <wp:posOffset>685800</wp:posOffset>
@@ -944,7 +930,7 @@
                     <pic:cNvPicPr/>
                   </pic:nvPicPr>
                   <pic:blipFill>
-                    <a:blip r:embed="rId9">
+                    <a:blip r:embed="rId10">
                       <a:extLst>
                         <a:ext uri="{28A0092B-C50C-407E-A947-70E740481C1C}">
                           <a14:useLocalDpi xmlns:a14="http://schemas.microsoft.com/office/drawing/2010/main" val="0"/>
@@ -1084,12 +1070,11 @@
       <w:r>
         <w:rPr>
           <w:noProof/>
-          <w:lang w:eastAsia="zh-CN"/>
         </w:rPr>
         <mc:AlternateContent>
           <mc:Choice Requires="wpg">
             <w:drawing>
-              <wp:anchor distT="0" distB="0" distL="114300" distR="114300" simplePos="0" relativeHeight="251691008" behindDoc="0" locked="0" layoutInCell="1" allowOverlap="1">
+              <wp:anchor distT="0" distB="0" distL="114300" distR="114300" simplePos="0" relativeHeight="251691008" behindDoc="0" locked="0" layoutInCell="1" allowOverlap="1" wp14:anchorId="4AA54284" wp14:editId="40F58D42">
                 <wp:simplePos x="0" y="0"/>
                 <wp:positionH relativeFrom="column">
                   <wp:posOffset>228600</wp:posOffset>
@@ -1122,7 +1107,7 @@
                           </pic:cNvPicPr>
                         </pic:nvPicPr>
                         <pic:blipFill>
-                          <a:blip r:embed="rId10" cstate="print">
+                          <a:blip r:embed="rId11" cstate="print">
                             <a:extLst>
                               <a:ext uri="{28A0092B-C50C-407E-A947-70E740481C1C}">
                                 <a14:useLocalDpi xmlns:a14="http://schemas.microsoft.com/office/drawing/2010/main" val="0"/>
@@ -1160,7 +1145,7 @@
                           </pic:cNvPicPr>
                         </pic:nvPicPr>
                         <pic:blipFill>
-                          <a:blip r:embed="rId10" cstate="print">
+                          <a:blip r:embed="rId11" cstate="print">
                             <a:extLst>
                               <a:ext uri="{28A0092B-C50C-407E-A947-70E740481C1C}">
                                 <a14:useLocalDpi xmlns:a14="http://schemas.microsoft.com/office/drawing/2010/main" val="0"/>
@@ -1198,7 +1183,7 @@
                           </pic:cNvPicPr>
                         </pic:nvPicPr>
                         <pic:blipFill>
-                          <a:blip r:embed="rId10" cstate="print">
+                          <a:blip r:embed="rId11" cstate="print">
                             <a:extLst>
                               <a:ext uri="{28A0092B-C50C-407E-A947-70E740481C1C}">
                                 <a14:useLocalDpi xmlns:a14="http://schemas.microsoft.com/office/drawing/2010/main" val="0"/>
@@ -1236,7 +1221,7 @@
                           </pic:cNvPicPr>
                         </pic:nvPicPr>
                         <pic:blipFill>
-                          <a:blip r:embed="rId10" cstate="print">
+                          <a:blip r:embed="rId11" cstate="print">
                             <a:extLst>
                               <a:ext uri="{28A0092B-C50C-407E-A947-70E740481C1C}">
                                 <a14:useLocalDpi xmlns:a14="http://schemas.microsoft.com/office/drawing/2010/main" val="0"/>
@@ -1352,13 +1337,7 @@
                           <w:txbxContent>
                             <w:p>
                               <w:r>
-                                <w:t>Swi</w:t>
-                              </w:r>
-                              <w:r>
-                                <w:t>tch to previous</w:t>
-                              </w:r>
-                              <w:r>
-                                <w:t xml:space="preserve"> view </w:t>
+                                <w:t xml:space="preserve">Switch to previous view </w:t>
                               </w:r>
                             </w:p>
                           </w:txbxContent>
@@ -1407,10 +1386,7 @@
                           <w:txbxContent>
                             <w:p>
                               <w:r>
-                                <w:t>Zoom out</w:t>
-                              </w:r>
-                              <w:r>
-                                <w:t xml:space="preserve"> </w:t>
+                                <w:t xml:space="preserve">Zoom out </w:t>
                               </w:r>
                             </w:p>
                           </w:txbxContent>
@@ -1477,7 +1453,7 @@
               </wp:anchor>
             </w:drawing>
           </mc:Choice>
-          <mc:Fallback>
+          <mc:Fallback xmlns:w15="http://schemas.microsoft.com/office/word/2012/wordml">
             <w:pict>
               <v:group id="Group 19" o:spid="_x0000_s1026" style="position:absolute;left:0;text-align:left;margin-left:18pt;margin-top:2.85pt;width:364.5pt;height:69.75pt;z-index:251691008" coordsize="46291,8858" o:gfxdata="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">
                 <v:shapetype id="_x0000_t75" coordsize="21600,21600" o:spt="75" o:preferrelative="t" path="m@4@5l@4@11@9@11@9@5xe" filled="f" stroked="f">
@@ -1500,19 +1476,19 @@
                   <o:lock v:ext="edit" aspectratio="t"/>
                 </v:shapetype>
                 <v:shape id="Picture 10" o:spid="_x0000_s1027" type="#_x0000_t75" style="position:absolute;left:95;width:3143;height:3143;visibility:visible;mso-wrap-style:square" o:gfxdata="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" stroked="t" strokecolor="#bfbfbf [2412]">
-                  <v:imagedata r:id="rId11" o:title="keyboard53"/>
+                  <v:imagedata r:id="rId12" o:title="keyboard53"/>
                   <v:path arrowok="t"/>
                 </v:shape>
                 <v:shape id="Picture 11" o:spid="_x0000_s1028" type="#_x0000_t75" style="position:absolute;top:5619;width:3143;height:3144;flip:x;visibility:visible;mso-wrap-style:square" o:gfxdata="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" stroked="t" strokecolor="#bfbfbf [2412]">
-                  <v:imagedata r:id="rId11" o:title="keyboard53"/>
+                  <v:imagedata r:id="rId12" o:title="keyboard53"/>
                   <v:path arrowok="t"/>
                 </v:shape>
                 <v:shape id="Picture 12" o:spid="_x0000_s1029" type="#_x0000_t75" style="position:absolute;left:27813;top:5715;width:3143;height:3143;rotation:-90;visibility:visible;mso-wrap-style:square" o:gfxdata="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" stroked="t" strokecolor="#bfbfbf [2412]">
-                  <v:imagedata r:id="rId11" o:title="keyboard53"/>
+                  <v:imagedata r:id="rId12" o:title="keyboard53"/>
                   <v:path arrowok="t"/>
                 </v:shape>
                 <v:shape id="Picture 13" o:spid="_x0000_s1030" type="#_x0000_t75" style="position:absolute;left:27908;top:95;width:3143;height:3143;rotation:90;visibility:visible;mso-wrap-style:square" o:gfxdata="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" stroked="t" strokecolor="#bfbfbf [2412]">
-                  <v:imagedata r:id="rId11" o:title="keyboard53"/>
+                  <v:imagedata r:id="rId12" o:title="keyboard53"/>
                   <v:path arrowok="t"/>
                 </v:shape>
                 <v:shapetype id="_x0000_t202" coordsize="21600,21600" o:spt="202" path="m,l,21600r21600,l21600,xe">
@@ -1787,12 +1763,11 @@
       <w:r>
         <w:rPr>
           <w:noProof/>
-          <w:lang w:eastAsia="zh-CN"/>
         </w:rPr>
         <mc:AlternateContent>
           <mc:Choice Requires="wps">
             <w:drawing>
-              <wp:anchor distT="0" distB="0" distL="114300" distR="114300" simplePos="0" relativeHeight="251694080" behindDoc="0" locked="0" layoutInCell="1" allowOverlap="1">
+              <wp:anchor distT="0" distB="0" distL="114300" distR="114300" simplePos="0" relativeHeight="251694080" behindDoc="0" locked="0" layoutInCell="1" allowOverlap="1" wp14:anchorId="2738E582" wp14:editId="4CC97F79">
                 <wp:simplePos x="0" y="0"/>
                 <wp:positionH relativeFrom="column">
                   <wp:posOffset>799465</wp:posOffset>
@@ -1866,7 +1841,7 @@
               </wp:anchor>
             </w:drawing>
           </mc:Choice>
-          <mc:Fallback>
+          <mc:Fallback xmlns:w15="http://schemas.microsoft.com/office/word/2012/wordml">
             <w:pict>
               <v:shape id="Text Box 18" o:spid="_x0000_s1035" type="#_x0000_t202" style="position:absolute;left:0;text-align:left;margin-left:62.95pt;margin-top:7.85pt;width:195.75pt;height:19.5pt;z-index:251694080;visibility:visible;mso-wrap-style:square;mso-width-percent:0;mso-height-percent:0;mso-wrap-distance-left:9pt;mso-wrap-distance-top:0;mso-wrap-distance-right:9pt;mso-wrap-distance-bottom:0;mso-position-horizontal:absolute;mso-position-horizontal-relative:text;mso-position-vertical:absolute;mso-position-vertical-relative:text;mso-width-percent:0;mso-height-percent:0;mso-width-relative:margin;mso-height-relative:margin;v-text-anchor:top" o:gfxdata="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" fillcolor="white [3201]" stroked="f" strokeweight=".5pt">
                 <v:textbox>
@@ -1887,9 +1862,28 @@
         <w:rPr>
           <w:noProof/>
         </w:rPr>
-        <w:pict>
+        <w:pict w14:anchorId="692C173A">
+          <v:shapetype id="_x0000_t75" coordsize="21600,21600" o:spt="75" o:preferrelative="t" path="m@4@5l@4@11@9@11@9@5xe" filled="f" stroked="f">
+            <v:stroke joinstyle="miter"/>
+            <v:formulas>
+              <v:f eqn="if lineDrawn pixelLineWidth 0"/>
+              <v:f eqn="sum @0 1 0"/>
+              <v:f eqn="sum 0 0 @1"/>
+              <v:f eqn="prod @2 1 2"/>
+              <v:f eqn="prod @3 21600 pixelWidth"/>
+              <v:f eqn="prod @3 21600 pixelHeight"/>
+              <v:f eqn="sum @0 0 1"/>
+              <v:f eqn="prod @6 1 2"/>
+              <v:f eqn="prod @7 21600 pixelWidth"/>
+              <v:f eqn="sum @8 21600 0"/>
+              <v:f eqn="prod @7 21600 pixelHeight"/>
+              <v:f eqn="sum @10 21600 0"/>
+            </v:formulas>
+            <v:path o:extrusionok="f" gradientshapeok="t" o:connecttype="rect"/>
+            <o:lock v:ext="edit" aspectratio="t"/>
+          </v:shapetype>
           <v:shape id="_x0000_s1035" type="#_x0000_t75" style="position:absolute;left:0;text-align:left;margin-left:18pt;margin-top:2.65pt;width:31.5pt;height:31.5pt;z-index:251693056;mso-position-horizontal:absolute;mso-position-horizontal-relative:text;mso-position-vertical:absolute;mso-position-vertical-relative:text;mso-width-relative:page;mso-height-relative:page" stroked="t" strokecolor="#bfbfbf [2412]">
-            <v:imagedata r:id="rId12" o:title="return9"/>
+            <v:imagedata r:id="rId13" o:title="return9"/>
             <w10:wrap type="square"/>
           </v:shape>
         </w:pict>
@@ -1947,10 +1941,9 @@
       <w:r>
         <w:rPr>
           <w:noProof/>
-          <w:lang w:eastAsia="zh-CN"/>
         </w:rPr>
         <w:drawing>
-          <wp:anchor distT="0" distB="0" distL="114300" distR="114300" simplePos="0" relativeHeight="251661312" behindDoc="0" locked="0" layoutInCell="1" allowOverlap="1" wp14:anchorId="07D64E4E" wp14:editId="4386C859">
+          <wp:anchor distT="0" distB="0" distL="114300" distR="114300" simplePos="0" relativeHeight="251661312" behindDoc="0" locked="0" layoutInCell="1" allowOverlap="1" wp14:anchorId="5B83F6D7" wp14:editId="70A19016">
             <wp:simplePos x="0" y="0"/>
             <wp:positionH relativeFrom="margin">
               <wp:posOffset>133350</wp:posOffset>
@@ -1973,7 +1966,7 @@
                     <pic:cNvPicPr/>
                   </pic:nvPicPr>
                   <pic:blipFill>
-                    <a:blip r:embed="rId13">
+                    <a:blip r:embed="rId14">
                       <a:extLst>
                         <a:ext uri="{28A0092B-C50C-407E-A947-70E740481C1C}">
                           <a14:useLocalDpi xmlns:a14="http://schemas.microsoft.com/office/drawing/2010/main" val="0"/>
@@ -2069,12 +2062,11 @@
       <w:r>
         <w:rPr>
           <w:noProof/>
-          <w:lang w:eastAsia="zh-CN"/>
         </w:rPr>
         <mc:AlternateContent>
           <mc:Choice Requires="wpg">
             <w:drawing>
-              <wp:anchor distT="0" distB="0" distL="114300" distR="114300" simplePos="0" relativeHeight="251674624" behindDoc="0" locked="0" layoutInCell="1" allowOverlap="1">
+              <wp:anchor distT="0" distB="0" distL="114300" distR="114300" simplePos="0" relativeHeight="251674624" behindDoc="0" locked="0" layoutInCell="1" allowOverlap="1" wp14:anchorId="0121911C" wp14:editId="7FC88F0C">
                 <wp:simplePos x="0" y="0"/>
                 <wp:positionH relativeFrom="column">
                   <wp:posOffset>438150</wp:posOffset>
@@ -2252,7 +2244,7 @@
               </wp:anchor>
             </w:drawing>
           </mc:Choice>
-          <mc:Fallback>
+          <mc:Fallback xmlns:w15="http://schemas.microsoft.com/office/word/2012/wordml">
             <w:pict>
               <v:group id="Group 20" o:spid="_x0000_s1036" style="position:absolute;margin-left:34.5pt;margin-top:313.1pt;width:203.25pt;height:84pt;z-index:251674624" coordsize="25812,10668" o:gfxdata="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">
                 <v:shape id="Text Box 3" o:spid="_x0000_s1037" type="#_x0000_t202" style="position:absolute;width:25622;height:2476;visibility:visible;mso-wrap-style:square;v-text-anchor:top" o:gfxdata="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" fillcolor="white [3201]" stroked="f" strokeweight=".5pt">
@@ -2298,16 +2290,16 @@
           <w:noProof/>
           <w:lang w:eastAsia="zh-CN"/>
         </w:rPr>
-        <w:pict>
+        <w:pict w14:anchorId="4C24C22F">
           <v:group id="_x0000_s1036" style="position:absolute;margin-left:.4pt;margin-top:308.65pt;width:29.2pt;height:96.1pt;z-index:251692032;mso-position-horizontal-relative:text;mso-position-vertical-relative:text" coordorigin="1448,9301" coordsize="584,1922">
             <v:shape id="_x0000_s1030" type="#_x0000_t75" style="position:absolute;left:1448;top:9959;width:570;height:570;mso-position-horizontal-relative:text;mso-position-vertical-relative:text;mso-width-relative:page;mso-height-relative:page" stroked="t" strokecolor="#bfbfbf [2412]">
-              <v:imagedata r:id="rId14" o:title="plus24"/>
+              <v:imagedata r:id="rId15" o:title="plus24"/>
             </v:shape>
             <v:shape id="_x0000_s1031" type="#_x0000_t75" style="position:absolute;left:1448;top:10639;width:584;height:584;mso-position-horizontal-relative:text;mso-position-vertical-relative:text;mso-width-relative:page;mso-height-relative:page" stroked="t" strokecolor="#bfbfbf [2412]">
-              <v:imagedata r:id="rId15" o:title="math1"/>
+              <v:imagedata r:id="rId16" o:title="math1"/>
             </v:shape>
             <v:shape id="_x0000_s1032" type="#_x0000_t75" style="position:absolute;left:1448;top:9301;width:570;height:570;mso-position-horizontal-relative:text;mso-position-vertical-relative:text;mso-width-relative:page;mso-height-relative:page" stroked="t" strokecolor="#bfbfbf [2412]">
-              <v:imagedata r:id="rId12" o:title="return9"/>
+              <v:imagedata r:id="rId17" o:title="return9"/>
             </v:shape>
           </v:group>
         </w:pict>
@@ -2328,34 +2320,354 @@
       <w:pPr>
         <w:spacing w:after="0"/>
       </w:pPr>
+    </w:p>
+    <w:p>
+      <w:pPr>
+        <w:spacing w:after="0"/>
+      </w:pPr>
+    </w:p>
+    <w:p>
+      <w:pPr>
+        <w:spacing w:after="0"/>
+      </w:pPr>
+    </w:p>
+    <w:p>
+      <w:pPr>
+        <w:spacing w:after="0"/>
+      </w:pPr>
+      <w:r>
+        <w:t>There is a total of 9 selectable systems</w:t>
+      </w:r>
+      <w:r>
+        <w:t xml:space="preserve"> and situations</w:t>
+      </w:r>
+      <w:r>
+        <w:t xml:space="preserve"> which you can view whil</w:t>
+      </w:r>
+      <w:r>
+        <w:t xml:space="preserve">e the simulation is running: </w:t>
+      </w:r>
+    </w:p>
+    <w:p>
+      <w:pPr>
+        <w:pStyle w:val="ListParagraph"/>
+        <w:numPr>
+          <w:ilvl w:val="0"/>
+          <w:numId w:val="5"/>
+        </w:numPr>
+      </w:pPr>
+      <w:r>
+        <w:t>Wheel Drive</w:t>
+      </w:r>
+      <w:r>
+        <w:t xml:space="preserve"> System</w:t>
+      </w:r>
+    </w:p>
+    <w:p>
+      <w:pPr>
+        <w:pStyle w:val="ListParagraph"/>
+        <w:numPr>
+          <w:ilvl w:val="0"/>
+          <w:numId w:val="5"/>
+        </w:numPr>
+      </w:pPr>
+      <w:r>
+        <w:t>Fuel System</w:t>
+      </w:r>
+    </w:p>
+    <w:p>
+      <w:pPr>
+        <w:pStyle w:val="ListParagraph"/>
+        <w:numPr>
+          <w:ilvl w:val="0"/>
+          <w:numId w:val="5"/>
+        </w:numPr>
+      </w:pPr>
+      <w:r>
+        <w:t>Cooling System</w:t>
+      </w:r>
+    </w:p>
+    <w:p>
+      <w:pPr>
+        <w:pStyle w:val="ListParagraph"/>
+        <w:numPr>
+          <w:ilvl w:val="0"/>
+          <w:numId w:val="5"/>
+        </w:numPr>
+      </w:pPr>
+      <w:r>
+        <w:t>Electrical System</w:t>
+      </w:r>
+    </w:p>
+    <w:p>
+      <w:pPr>
+        <w:pStyle w:val="ListParagraph"/>
+        <w:numPr>
+          <w:ilvl w:val="0"/>
+          <w:numId w:val="5"/>
+        </w:numPr>
+      </w:pPr>
+      <w:r>
+        <w:t xml:space="preserve">Steering </w:t>
+      </w:r>
+      <w:r>
+        <w:t>System</w:t>
+      </w:r>
+    </w:p>
+    <w:p>
+      <w:pPr>
+        <w:pStyle w:val="ListParagraph"/>
+        <w:numPr>
+          <w:ilvl w:val="0"/>
+          <w:numId w:val="5"/>
+        </w:numPr>
+      </w:pPr>
+      <w:r>
+        <w:t>Adding Attachment</w:t>
+      </w:r>
+    </w:p>
+    <w:p>
+      <w:pPr>
+        <w:pStyle w:val="ListParagraph"/>
+        <w:numPr>
+          <w:ilvl w:val="0"/>
+          <w:numId w:val="5"/>
+        </w:numPr>
+      </w:pPr>
+      <w:r>
+        <w:t>Alternative Fuel Powered Drivetrains</w:t>
+      </w:r>
+    </w:p>
+    <w:p>
+      <w:pPr>
+        <w:pStyle w:val="ListParagraph"/>
+        <w:numPr>
+          <w:ilvl w:val="0"/>
+          <w:numId w:val="5"/>
+        </w:numPr>
+      </w:pPr>
+      <w:r>
+        <w:lastRenderedPageBreak/>
+        <w:t>High Altitude Driving</w:t>
+      </w:r>
+    </w:p>
+    <w:p>
+      <w:r>
+        <w:t xml:space="preserve">You can start the engine </w:t>
+      </w:r>
+      <w:r>
+        <w:t xml:space="preserve">by clicking the ‘START’ engine button </w:t>
+      </w:r>
+      <w:r>
+        <w:t>and adjust the speed of the car accordingly.</w:t>
+      </w:r>
+      <w:r>
+        <w:t xml:space="preserve"> A digital speedometer will be displayed for you to keep track of your car’s speed</w:t>
+      </w:r>
+      <w:r>
+        <w:t xml:space="preserve"> in addition to your car’s fuel level and temperature</w:t>
+      </w:r>
+      <w:r>
+        <w:t>.</w:t>
+      </w:r>
+      <w:r>
+        <w:t xml:space="preserve"> </w:t>
+      </w:r>
+      <w:r>
+        <w:t xml:space="preserve"> </w:t>
+      </w:r>
+      <w:r>
+        <w:t>(</w:t>
+      </w:r>
+      <w:r>
+        <w:t>REMEMBER: Your car won’</w:t>
+      </w:r>
+      <w:r>
+        <w:t>t be moving at 0 km/</w:t>
+      </w:r>
+      <w:r>
+        <w:t>h, so you will have to increase its speed</w:t>
+      </w:r>
+      <w:r>
+        <w:t>)</w:t>
+      </w:r>
+      <w:r>
+        <w:t xml:space="preserve">. You can also adjust the inclination of the </w:t>
+      </w:r>
+      <w:r>
+        <w:t>road yo</w:t>
+      </w:r>
+      <w:r>
+        <w:t>ur car is driving on to observe the relatio</w:t>
+      </w:r>
+      <w:r>
+        <w:t>nship between inclination</w:t>
+      </w:r>
+      <w:r>
+        <w:t xml:space="preserve"> and fuel consumption. </w:t>
+      </w:r>
+    </w:p>
+    <w:p>
+      <w:r>
+        <w:t xml:space="preserve">Choosing a system or situation will bring up a side panel which shows you how the </w:t>
+      </w:r>
+      <w:r>
+        <w:t xml:space="preserve">system works while the simulation is running. An example of </w:t>
+      </w:r>
+      <w:r>
+        <w:t>the fuel system selected is shown below: [insert fuel panel appearance here]</w:t>
+      </w:r>
+    </w:p>
+    <w:p/>
+    <w:p>
+      <w:pPr>
+        <w:pStyle w:val="Heading2"/>
+        <w:numPr>
+          <w:ilvl w:val="2"/>
+          <w:numId w:val="4"/>
+        </w:numPr>
+        <w:rPr>
+          <w:color w:val="auto"/>
+        </w:rPr>
+      </w:pPr>
+      <w:r>
+        <w:rPr>
+          <w:color w:val="auto"/>
+        </w:rPr>
+        <w:t>Wheel Drive</w:t>
+      </w:r>
+      <w:r>
+        <w:rPr>
+          <w:color w:val="auto"/>
+        </w:rPr>
+        <w:t xml:space="preserve"> System</w:t>
+      </w:r>
+    </w:p>
+    <w:p>
+      <w:r>
+        <w:t xml:space="preserve">When the wheel drive system is selected, the following will be shown: </w:t>
+      </w:r>
+    </w:p>
+    <w:p>
+      <w:r>
+        <w:t>[</w:t>
+      </w:r>
+      <w:proofErr w:type="gramStart"/>
+      <w:r>
+        <w:t>insert</w:t>
+      </w:r>
+      <w:proofErr w:type="gramEnd"/>
+      <w:r>
+        <w:t xml:space="preserve"> wheel drive start screen]</w:t>
+      </w:r>
+      <w:r>
+        <w:t xml:space="preserve">. </w:t>
+      </w:r>
+    </w:p>
+    <w:p>
+      <w:r>
+        <w:t>You are able to choose between the</w:t>
+      </w:r>
+      <w:r>
+        <w:t xml:space="preserve"> front wheel drive, rear wheel drive</w:t>
+      </w:r>
+      <w:r>
+        <w:t xml:space="preserve"> and</w:t>
+      </w:r>
+      <w:r>
+        <w:t xml:space="preserve"> all-</w:t>
+      </w:r>
+      <w:r>
+        <w:t>wheel</w:t>
+      </w:r>
+      <w:r>
+        <w:t xml:space="preserve"> drive mode but do ensure tha</w:t>
+      </w:r>
+      <w:r>
+        <w:t>t you remember to stop your car and</w:t>
+      </w:r>
+      <w:r>
+        <w:t xml:space="preserve"> </w:t>
+      </w:r>
+      <w:r>
+        <w:t>m</w:t>
+      </w:r>
+      <w:r>
+        <w:t xml:space="preserve">ake sure you start the car engine </w:t>
+      </w:r>
+      <w:r>
+        <w:t xml:space="preserve">again </w:t>
+      </w:r>
+      <w:r>
+        <w:t xml:space="preserve">to watch the simulation of the drive </w:t>
+      </w:r>
+      <w:r>
+        <w:t xml:space="preserve">mode you have selected! </w:t>
+      </w:r>
+    </w:p>
+    <w:p/>
+    <w:p>
+      <w:pPr>
+        <w:pStyle w:val="Heading2"/>
+        <w:numPr>
+          <w:ilvl w:val="2"/>
+          <w:numId w:val="4"/>
+        </w:numPr>
+        <w:rPr>
+          <w:color w:val="auto"/>
+        </w:rPr>
+      </w:pPr>
+      <w:r>
+        <w:rPr>
+          <w:color w:val="auto"/>
+        </w:rPr>
+        <w:t xml:space="preserve"> Fuel System</w:t>
+      </w:r>
+    </w:p>
+    <w:p>
+      <w:r>
+        <w:t>Selecting to view the fuel system will al</w:t>
+      </w:r>
+      <w:r>
+        <w:t>low you to simulate what happens to the system</w:t>
+      </w:r>
+      <w:r>
+        <w:t xml:space="preserve"> when the car is:</w:t>
+      </w:r>
+    </w:p>
+    <w:p>
+      <w:pPr>
+        <w:pStyle w:val="ListParagraph"/>
+        <w:numPr>
+          <w:ilvl w:val="0"/>
+          <w:numId w:val="7"/>
+        </w:numPr>
+      </w:pPr>
+      <w:r>
+        <w:t>On low fuel</w:t>
+      </w:r>
+    </w:p>
+    <w:p>
+      <w:pPr>
+        <w:pStyle w:val="ListParagraph"/>
+        <w:numPr>
+          <w:ilvl w:val="0"/>
+          <w:numId w:val="7"/>
+        </w:numPr>
+      </w:pPr>
+      <w:r>
+        <w:t>Filled with incorrect fuel</w:t>
+      </w:r>
+      <w:r>
+        <w:t xml:space="preserve"> (</w:t>
+      </w:r>
       <w:bookmarkStart w:id="0" w:name="_GoBack"/>
       <w:bookmarkEnd w:id="0"/>
-    </w:p>
-    <w:p>
-      <w:pPr>
-        <w:spacing w:after="0"/>
-      </w:pPr>
-    </w:p>
-    <w:p>
-      <w:pPr>
-        <w:spacing w:after="0"/>
-      </w:pPr>
-    </w:p>
-    <w:p>
-      <w:pPr>
-        <w:spacing w:after="0"/>
-      </w:pPr>
-      <w:r>
-        <w:t>There is a total of 9 selectable systems</w:t>
-      </w:r>
-      <w:r>
-        <w:t xml:space="preserve"> and situations</w:t>
-      </w:r>
-      <w:r>
-        <w:t xml:space="preserve"> which you can view whil</w:t>
-      </w:r>
-      <w:r>
-        <w:t xml:space="preserve">e the simulation is running: </w:t>
+      <w:r>
+        <w:rPr>
+          <w:highlight w:val="yellow"/>
+        </w:rPr>
+        <w:t>Accessed via the Simulate Filling button)</w:t>
       </w:r>
     </w:p>
     <w:p>
@@ -2363,14 +2675,11 @@
         <w:pStyle w:val="ListParagraph"/>
         <w:numPr>
           <w:ilvl w:val="0"/>
-          <w:numId w:val="5"/>
-        </w:numPr>
-      </w:pPr>
-      <w:r>
-        <w:t>Wheel Drive</w:t>
-      </w:r>
-      <w:r>
-        <w:t xml:space="preserve"> System</w:t>
+          <w:numId w:val="7"/>
+        </w:numPr>
+      </w:pPr>
+      <w:r>
+        <w:t>In Normal mode</w:t>
       </w:r>
     </w:p>
     <w:p>
@@ -2378,154 +2687,24 @@
         <w:pStyle w:val="ListParagraph"/>
         <w:numPr>
           <w:ilvl w:val="0"/>
-          <w:numId w:val="5"/>
-        </w:numPr>
-      </w:pPr>
-      <w:r>
-        <w:t>Fuel System</w:t>
-      </w:r>
-    </w:p>
-    <w:p>
-      <w:pPr>
-        <w:pStyle w:val="ListParagraph"/>
-        <w:numPr>
-          <w:ilvl w:val="0"/>
-          <w:numId w:val="5"/>
-        </w:numPr>
-      </w:pPr>
-      <w:r>
-        <w:t>Cooling System</w:t>
-      </w:r>
-    </w:p>
-    <w:p>
-      <w:pPr>
-        <w:pStyle w:val="ListParagraph"/>
-        <w:numPr>
-          <w:ilvl w:val="0"/>
-          <w:numId w:val="5"/>
-        </w:numPr>
-      </w:pPr>
-      <w:r>
-        <w:t>Electrical System</w:t>
-      </w:r>
-    </w:p>
-    <w:p>
-      <w:pPr>
-        <w:pStyle w:val="ListParagraph"/>
-        <w:numPr>
-          <w:ilvl w:val="0"/>
-          <w:numId w:val="5"/>
-        </w:numPr>
-      </w:pPr>
-      <w:r>
-        <w:t xml:space="preserve">Steering </w:t>
-      </w:r>
-      <w:r>
-        <w:t>System</w:t>
-      </w:r>
-    </w:p>
-    <w:p>
-      <w:pPr>
-        <w:pStyle w:val="ListParagraph"/>
-        <w:numPr>
-          <w:ilvl w:val="0"/>
-          <w:numId w:val="5"/>
-        </w:numPr>
-      </w:pPr>
-      <w:r>
-        <w:t>Adding Attachment</w:t>
-      </w:r>
-    </w:p>
-    <w:p>
-      <w:pPr>
-        <w:pStyle w:val="ListParagraph"/>
-        <w:numPr>
-          <w:ilvl w:val="0"/>
-          <w:numId w:val="5"/>
-        </w:numPr>
-      </w:pPr>
-      <w:r>
-        <w:t>Alternative Fuel Powered Drivetrains</w:t>
-      </w:r>
-    </w:p>
-    <w:p>
-      <w:pPr>
-        <w:pStyle w:val="ListParagraph"/>
-        <w:numPr>
-          <w:ilvl w:val="0"/>
-          <w:numId w:val="5"/>
-        </w:numPr>
-      </w:pPr>
-      <w:r>
-        <w:t>High Altitude Driving</w:t>
-      </w:r>
-    </w:p>
-    <w:p>
-      <w:r>
-        <w:lastRenderedPageBreak/>
-        <w:t xml:space="preserve">You can start the engine </w:t>
-      </w:r>
-      <w:r>
-        <w:t xml:space="preserve">by clicking the ‘START’ engine button </w:t>
-      </w:r>
-      <w:r>
-        <w:t>and adjust the speed of the car accordingly.</w:t>
-      </w:r>
-      <w:r>
-        <w:t xml:space="preserve"> A digital speedometer will be displayed for you to keep track of your car’s speed</w:t>
-      </w:r>
-      <w:r>
-        <w:t xml:space="preserve"> in addition to your car’s fuel level and temperature</w:t>
-      </w:r>
-      <w:r>
-        <w:t>.</w:t>
-      </w:r>
-      <w:r>
-        <w:t xml:space="preserve"> </w:t>
-      </w:r>
-      <w:r>
-        <w:t xml:space="preserve"> </w:t>
-      </w:r>
-      <w:r>
-        <w:t>(</w:t>
-      </w:r>
-      <w:r>
-        <w:t>REMEMBER: Your car won’</w:t>
-      </w:r>
-      <w:r>
-        <w:t>t be moving at 0 km/</w:t>
-      </w:r>
-      <w:r>
-        <w:t>h, so you will have to increase its speed</w:t>
-      </w:r>
-      <w:r>
-        <w:t>)</w:t>
-      </w:r>
-      <w:r>
-        <w:t xml:space="preserve">. You can also adjust the inclination of the </w:t>
-      </w:r>
-      <w:r>
-        <w:t>road yo</w:t>
-      </w:r>
-      <w:r>
-        <w:t>ur car is driving on to observe the relatio</w:t>
-      </w:r>
-      <w:r>
-        <w:t>nship between inclination</w:t>
-      </w:r>
-      <w:r>
-        <w:t xml:space="preserve"> and fuel consumption. </w:t>
-      </w:r>
-    </w:p>
-    <w:p>
-      <w:r>
-        <w:t xml:space="preserve">Choosing a system or situation will bring up a side panel which shows you how the </w:t>
-      </w:r>
-      <w:r>
-        <w:t xml:space="preserve">system works while the simulation is running. An example of </w:t>
-      </w:r>
-      <w:r>
-        <w:t>the fuel system selected is shown below: [insert fuel panel appearance here]</w:t>
+          <w:numId w:val="7"/>
+        </w:numPr>
+      </w:pPr>
+      <w:r>
+        <w:t>On an inclined road</w:t>
+      </w:r>
+    </w:p>
+    <w:p>
+      <w:r>
+        <w:t>[</w:t>
+      </w:r>
+      <w:proofErr w:type="gramStart"/>
+      <w:r>
+        <w:t>insert</w:t>
+      </w:r>
+      <w:proofErr w:type="gramEnd"/>
+      <w:r>
+        <w:t xml:space="preserve"> fuel system view]</w:t>
       </w:r>
     </w:p>
     <w:p/>
@@ -2544,18 +2723,39 @@
         <w:rPr>
           <w:color w:val="auto"/>
         </w:rPr>
-        <w:t>Wheel Drive</w:t>
-      </w:r>
-      <w:r>
-        <w:rPr>
-          <w:color w:val="auto"/>
-        </w:rPr>
-        <w:t xml:space="preserve"> System</w:t>
-      </w:r>
-    </w:p>
-    <w:p>
-      <w:r>
-        <w:t xml:space="preserve">When the wheel drive system is selected, the following will be shown: </w:t>
+        <w:t>Cooling System</w:t>
+      </w:r>
+    </w:p>
+    <w:p>
+      <w:r>
+        <w:t xml:space="preserve">The cooling system will show you how the car keeps its engine cool and what happens when it overheats. </w:t>
+      </w:r>
+      <w:r>
+        <w:t>You will be able to choose between two conditions:</w:t>
+      </w:r>
+    </w:p>
+    <w:p>
+      <w:pPr>
+        <w:pStyle w:val="ListParagraph"/>
+        <w:numPr>
+          <w:ilvl w:val="0"/>
+          <w:numId w:val="8"/>
+        </w:numPr>
+      </w:pPr>
+      <w:r>
+        <w:t>High temperature (Overheat)</w:t>
+      </w:r>
+    </w:p>
+    <w:p>
+      <w:pPr>
+        <w:pStyle w:val="ListParagraph"/>
+        <w:numPr>
+          <w:ilvl w:val="0"/>
+          <w:numId w:val="8"/>
+        </w:numPr>
+      </w:pPr>
+      <w:r>
+        <w:t>Normal temperature</w:t>
       </w:r>
     </w:p>
     <w:p>
@@ -2568,51 +2768,7 @@
       </w:r>
       <w:proofErr w:type="gramEnd"/>
       <w:r>
-        <w:t xml:space="preserve"> wheel drive start screen]</w:t>
-      </w:r>
-      <w:r>
-        <w:t xml:space="preserve">. </w:t>
-      </w:r>
-    </w:p>
-    <w:p>
-      <w:r>
-        <w:t>You are able to choose between the</w:t>
-      </w:r>
-      <w:r>
-        <w:t xml:space="preserve"> front wheel drive, rear wheel drive</w:t>
-      </w:r>
-      <w:r>
-        <w:t xml:space="preserve"> and</w:t>
-      </w:r>
-      <w:r>
-        <w:t xml:space="preserve"> all-</w:t>
-      </w:r>
-      <w:r>
-        <w:t>wheel</w:t>
-      </w:r>
-      <w:r>
-        <w:t xml:space="preserve"> drive mode but do ensure tha</w:t>
-      </w:r>
-      <w:r>
-        <w:t>t you remember to stop your car and</w:t>
-      </w:r>
-      <w:r>
-        <w:t xml:space="preserve"> </w:t>
-      </w:r>
-      <w:r>
-        <w:t>m</w:t>
-      </w:r>
-      <w:r>
-        <w:t xml:space="preserve">ake sure you start the car engine </w:t>
-      </w:r>
-      <w:r>
-        <w:t xml:space="preserve">again </w:t>
-      </w:r>
-      <w:r>
-        <w:t xml:space="preserve">to watch the simulation of the drive </w:t>
-      </w:r>
-      <w:r>
-        <w:t xml:space="preserve">mode you have selected! </w:t>
+        <w:t xml:space="preserve"> cooling system view]</w:t>
       </w:r>
     </w:p>
     <w:p/>
@@ -2631,70 +2787,20 @@
         <w:rPr>
           <w:color w:val="auto"/>
         </w:rPr>
-        <w:t xml:space="preserve"> Fuel System</w:t>
-      </w:r>
-    </w:p>
-    <w:p>
-      <w:r>
-        <w:t>Selecting to view the fuel system will al</w:t>
-      </w:r>
-      <w:r>
-        <w:t>low you to simulate what happens to the system</w:t>
-      </w:r>
-      <w:r>
-        <w:t xml:space="preserve"> when the car is:</w:t>
-      </w:r>
-    </w:p>
-    <w:p>
-      <w:pPr>
-        <w:pStyle w:val="ListParagraph"/>
-        <w:numPr>
-          <w:ilvl w:val="0"/>
-          <w:numId w:val="7"/>
-        </w:numPr>
-      </w:pPr>
-      <w:r>
-        <w:t>On low fuel</w:t>
-      </w:r>
-    </w:p>
-    <w:p>
-      <w:pPr>
-        <w:pStyle w:val="ListParagraph"/>
-        <w:numPr>
-          <w:ilvl w:val="0"/>
-          <w:numId w:val="7"/>
-        </w:numPr>
-      </w:pPr>
-      <w:r>
-        <w:t>Filled with incorrect fuel</w:t>
-      </w:r>
-    </w:p>
-    <w:p>
-      <w:pPr>
-        <w:pStyle w:val="ListParagraph"/>
-        <w:numPr>
-          <w:ilvl w:val="0"/>
-          <w:numId w:val="7"/>
-        </w:numPr>
-      </w:pPr>
-      <w:r>
-        <w:t>In Normal mode</w:t>
-      </w:r>
-    </w:p>
-    <w:p>
-      <w:pPr>
-        <w:pStyle w:val="ListParagraph"/>
-        <w:numPr>
-          <w:ilvl w:val="0"/>
-          <w:numId w:val="7"/>
-        </w:numPr>
-      </w:pPr>
-      <w:r>
-        <w:t>On an inclined road</w:t>
-      </w:r>
-    </w:p>
-    <w:p>
-      <w:r>
+        <w:t>Electrical System</w:t>
+      </w:r>
+    </w:p>
+    <w:p>
+      <w:r>
+        <w:t xml:space="preserve">Selecting to view the Electrical System from the Simulation menu will </w:t>
+      </w:r>
+      <w:r>
+        <w:t xml:space="preserve">bring you to this screen: </w:t>
+      </w:r>
+    </w:p>
+    <w:p>
+      <w:r>
+        <w:lastRenderedPageBreak/>
         <w:t>[</w:t>
       </w:r>
       <w:proofErr w:type="gramStart"/>
@@ -2703,116 +2809,11 @@
       </w:r>
       <w:proofErr w:type="gramEnd"/>
       <w:r>
-        <w:t xml:space="preserve"> fuel system view]</w:t>
-      </w:r>
-    </w:p>
-    <w:p/>
-    <w:p>
-      <w:pPr>
-        <w:pStyle w:val="Heading2"/>
-        <w:numPr>
-          <w:ilvl w:val="2"/>
-          <w:numId w:val="4"/>
-        </w:numPr>
-        <w:rPr>
-          <w:color w:val="auto"/>
-        </w:rPr>
-      </w:pPr>
-      <w:r>
-        <w:rPr>
-          <w:color w:val="auto"/>
-        </w:rPr>
-        <w:t>Cooling System</w:t>
-      </w:r>
-    </w:p>
-    <w:p>
-      <w:r>
-        <w:t xml:space="preserve">The cooling system will show you how the car keeps its engine cool and what happens when it overheats. </w:t>
-      </w:r>
-      <w:r>
-        <w:t>You will be able to choose between two conditions:</w:t>
-      </w:r>
-    </w:p>
-    <w:p>
-      <w:pPr>
-        <w:pStyle w:val="ListParagraph"/>
-        <w:numPr>
-          <w:ilvl w:val="0"/>
-          <w:numId w:val="8"/>
-        </w:numPr>
-      </w:pPr>
-      <w:r>
-        <w:t>High temperature (Overheat)</w:t>
-      </w:r>
-    </w:p>
-    <w:p>
-      <w:pPr>
-        <w:pStyle w:val="ListParagraph"/>
-        <w:numPr>
-          <w:ilvl w:val="0"/>
-          <w:numId w:val="8"/>
-        </w:numPr>
-      </w:pPr>
-      <w:r>
-        <w:t>Normal temperature</w:t>
-      </w:r>
-    </w:p>
-    <w:p>
-      <w:r>
-        <w:t>[</w:t>
-      </w:r>
-      <w:proofErr w:type="gramStart"/>
-      <w:r>
-        <w:t>insert</w:t>
-      </w:r>
-      <w:proofErr w:type="gramEnd"/>
-      <w:r>
-        <w:t xml:space="preserve"> cooling system view]</w:t>
-      </w:r>
-    </w:p>
-    <w:p/>
-    <w:p>
-      <w:pPr>
-        <w:pStyle w:val="Heading2"/>
-        <w:numPr>
-          <w:ilvl w:val="2"/>
-          <w:numId w:val="4"/>
-        </w:numPr>
-        <w:rPr>
-          <w:color w:val="auto"/>
-        </w:rPr>
-      </w:pPr>
-      <w:r>
-        <w:rPr>
-          <w:color w:val="auto"/>
-        </w:rPr>
-        <w:t>Electrical System</w:t>
-      </w:r>
-    </w:p>
-    <w:p>
-      <w:r>
-        <w:t xml:space="preserve">Selecting to view the Electrical System from the Simulation menu will </w:t>
-      </w:r>
-      <w:r>
-        <w:t xml:space="preserve">bring you to this screen: </w:t>
-      </w:r>
-    </w:p>
-    <w:p>
-      <w:r>
-        <w:t>[</w:t>
-      </w:r>
-      <w:proofErr w:type="gramStart"/>
-      <w:r>
-        <w:t>insert</w:t>
-      </w:r>
-      <w:proofErr w:type="gramEnd"/>
-      <w:r>
         <w:t xml:space="preserve"> electrical system view]. </w:t>
       </w:r>
     </w:p>
     <w:p>
       <w:r>
-        <w:lastRenderedPageBreak/>
         <w:t xml:space="preserve">You can choose </w:t>
       </w:r>
       <w:r>
@@ -3540,10 +3541,10 @@
       <w:r>
         <w:rPr>
           <w:noProof/>
-          <w:lang w:eastAsia="zh-CN"/>
-        </w:rPr>
+        </w:rPr>
+        <w:lastRenderedPageBreak/>
         <w:drawing>
-          <wp:anchor distT="0" distB="0" distL="114300" distR="114300" simplePos="0" relativeHeight="251662336" behindDoc="0" locked="0" layoutInCell="1" allowOverlap="1" wp14:anchorId="2B971D6E" wp14:editId="5F50C6D2">
+          <wp:anchor distT="0" distB="0" distL="114300" distR="114300" simplePos="0" relativeHeight="251662336" behindDoc="0" locked="0" layoutInCell="1" allowOverlap="1" wp14:anchorId="393A6FFF" wp14:editId="11E76B32">
             <wp:simplePos x="0" y="0"/>
             <wp:positionH relativeFrom="margin">
               <wp:align>left</wp:align>
@@ -3566,7 +3567,7 @@
                     <pic:cNvPicPr/>
                   </pic:nvPicPr>
                   <pic:blipFill>
-                    <a:blip r:embed="rId16">
+                    <a:blip r:embed="rId18">
                       <a:extLst>
                         <a:ext uri="{28A0092B-C50C-407E-A947-70E740481C1C}">
                           <a14:useLocalDpi xmlns:a14="http://schemas.microsoft.com/office/drawing/2010/main" val="0"/>
@@ -3774,7 +3775,6 @@
         <w:rPr>
           <w:color w:val="auto"/>
         </w:rPr>
-        <w:lastRenderedPageBreak/>
         <w:t>Results</w:t>
       </w:r>
     </w:p>
@@ -3811,6 +3811,7 @@
         </w:numPr>
       </w:pPr>
       <w:r>
+        <w:lastRenderedPageBreak/>
         <w:t xml:space="preserve">You will then obtain your results </w:t>
       </w:r>
       <w:r>
@@ -3981,7 +3982,7 @@
       </w:pPr>
     </w:p>
     <w:sectPr>
-      <w:footerReference w:type="default" r:id="rId17"/>
+      <w:footerReference w:type="default" r:id="rId19"/>
       <w:pgSz w:w="12240" w:h="15840"/>
       <w:pgMar w:top="1440" w:right="1440" w:bottom="1440" w:left="1440" w:header="720" w:footer="720" w:gutter="0"/>
       <w:cols w:space="720"/>
@@ -3992,7 +3993,7 @@
 </file>
 
 <file path=word/endnotes.xml><?xml version="1.0" encoding="utf-8"?>
-<w:endnotes xmlns:wpc="http://schemas.microsoft.com/office/word/2010/wordprocessingCanvas" xmlns:mc="http://schemas.openxmlformats.org/markup-compatibility/2006" xmlns:o="urn:schemas-microsoft-com:office:office" xmlns:r="http://schemas.openxmlformats.org/officeDocument/2006/relationships" xmlns:m="http://schemas.openxmlformats.org/officeDocument/2006/math" xmlns:v="urn:schemas-microsoft-com:vml" xmlns:wp14="http://schemas.microsoft.com/office/word/2010/wordprocessingDrawing" xmlns:wp="http://schemas.openxmlformats.org/drawingml/2006/wordprocessingDrawing" xmlns:w10="urn:schemas-microsoft-com:office:word" xmlns:w="http://schemas.openxmlformats.org/wordprocessingml/2006/main" xmlns:w14="http://schemas.microsoft.com/office/word/2010/wordml" xmlns:w15="http://schemas.microsoft.com/office/word/2012/wordml" xmlns:wpg="http://schemas.microsoft.com/office/word/2010/wordprocessingGroup" xmlns:wpi="http://schemas.microsoft.com/office/word/2010/wordprocessingInk" xmlns:wne="http://schemas.microsoft.com/office/word/2006/wordml" xmlns:wps="http://schemas.microsoft.com/office/word/2010/wordprocessingShape" mc:Ignorable="w14 w15 wp14">
+<w:endnotes xmlns:wpc="http://schemas.microsoft.com/office/word/2010/wordprocessingCanvas" xmlns:mo="http://schemas.microsoft.com/office/mac/office/2008/main" xmlns:mc="http://schemas.openxmlformats.org/markup-compatibility/2006" xmlns:mv="urn:schemas-microsoft-com:mac:vml" xmlns:o="urn:schemas-microsoft-com:office:office" xmlns:r="http://schemas.openxmlformats.org/officeDocument/2006/relationships" xmlns:m="http://schemas.openxmlformats.org/officeDocument/2006/math" xmlns:v="urn:schemas-microsoft-com:vml" xmlns:wp14="http://schemas.microsoft.com/office/word/2010/wordprocessingDrawing" xmlns:wp="http://schemas.openxmlformats.org/drawingml/2006/wordprocessingDrawing" xmlns:w10="urn:schemas-microsoft-com:office:word" xmlns:w="http://schemas.openxmlformats.org/wordprocessingml/2006/main" xmlns:w14="http://schemas.microsoft.com/office/word/2010/wordml" xmlns:wpg="http://schemas.microsoft.com/office/word/2010/wordprocessingGroup" xmlns:wpi="http://schemas.microsoft.com/office/word/2010/wordprocessingInk" xmlns:wne="http://schemas.microsoft.com/office/word/2006/wordml" xmlns:wps="http://schemas.microsoft.com/office/word/2010/wordprocessingShape" mc:Ignorable="w14 wp14 mv">
   <w:endnote w:type="separator" w:id="-1">
     <w:p>
       <w:pPr>
@@ -4017,7 +4018,7 @@
 </file>
 
 <file path=word/footer1.xml><?xml version="1.0" encoding="utf-8"?>
-<w:ftr xmlns:wpc="http://schemas.microsoft.com/office/word/2010/wordprocessingCanvas" xmlns:mc="http://schemas.openxmlformats.org/markup-compatibility/2006" xmlns:o="urn:schemas-microsoft-com:office:office" xmlns:r="http://schemas.openxmlformats.org/officeDocument/2006/relationships" xmlns:m="http://schemas.openxmlformats.org/officeDocument/2006/math" xmlns:v="urn:schemas-microsoft-com:vml" xmlns:wp14="http://schemas.microsoft.com/office/word/2010/wordprocessingDrawing" xmlns:wp="http://schemas.openxmlformats.org/drawingml/2006/wordprocessingDrawing" xmlns:w10="urn:schemas-microsoft-com:office:word" xmlns:w="http://schemas.openxmlformats.org/wordprocessingml/2006/main" xmlns:w14="http://schemas.microsoft.com/office/word/2010/wordml" xmlns:w15="http://schemas.microsoft.com/office/word/2012/wordml" xmlns:wpg="http://schemas.microsoft.com/office/word/2010/wordprocessingGroup" xmlns:wpi="http://schemas.microsoft.com/office/word/2010/wordprocessingInk" xmlns:wne="http://schemas.microsoft.com/office/word/2006/wordml" xmlns:wps="http://schemas.microsoft.com/office/word/2010/wordprocessingShape" mc:Ignorable="w14 w15 wp14">
+<w:ftr xmlns:wpc="http://schemas.microsoft.com/office/word/2010/wordprocessingCanvas" xmlns:mo="http://schemas.microsoft.com/office/mac/office/2008/main" xmlns:mc="http://schemas.openxmlformats.org/markup-compatibility/2006" xmlns:mv="urn:schemas-microsoft-com:mac:vml" xmlns:o="urn:schemas-microsoft-com:office:office" xmlns:r="http://schemas.openxmlformats.org/officeDocument/2006/relationships" xmlns:m="http://schemas.openxmlformats.org/officeDocument/2006/math" xmlns:v="urn:schemas-microsoft-com:vml" xmlns:wp14="http://schemas.microsoft.com/office/word/2010/wordprocessingDrawing" xmlns:wp="http://schemas.openxmlformats.org/drawingml/2006/wordprocessingDrawing" xmlns:w10="urn:schemas-microsoft-com:office:word" xmlns:w="http://schemas.openxmlformats.org/wordprocessingml/2006/main" xmlns:w14="http://schemas.microsoft.com/office/word/2010/wordml" xmlns:wpg="http://schemas.microsoft.com/office/word/2010/wordprocessingGroup" xmlns:wpi="http://schemas.microsoft.com/office/word/2010/wordprocessingInk" xmlns:wne="http://schemas.microsoft.com/office/word/2006/wordml" xmlns:wps="http://schemas.microsoft.com/office/word/2010/wordprocessingShape" mc:Ignorable="w14 wp14">
   <w:sdt>
     <w:sdtPr>
       <w:id w:val="1476805022"/>
@@ -4050,7 +4051,7 @@
           <w:rPr>
             <w:noProof/>
           </w:rPr>
-          <w:t>5</w:t>
+          <w:t>10</w:t>
         </w:r>
         <w:r>
           <w:rPr>
@@ -4070,7 +4071,7 @@
 </file>
 
 <file path=word/footnotes.xml><?xml version="1.0" encoding="utf-8"?>
-<w:footnotes xmlns:wpc="http://schemas.microsoft.com/office/word/2010/wordprocessingCanvas" xmlns:mc="http://schemas.openxmlformats.org/markup-compatibility/2006" xmlns:o="urn:schemas-microsoft-com:office:office" xmlns:r="http://schemas.openxmlformats.org/officeDocument/2006/relationships" xmlns:m="http://schemas.openxmlformats.org/officeDocument/2006/math" xmlns:v="urn:schemas-microsoft-com:vml" xmlns:wp14="http://schemas.microsoft.com/office/word/2010/wordprocessingDrawing" xmlns:wp="http://schemas.openxmlformats.org/drawingml/2006/wordprocessingDrawing" xmlns:w10="urn:schemas-microsoft-com:office:word" xmlns:w="http://schemas.openxmlformats.org/wordprocessingml/2006/main" xmlns:w14="http://schemas.microsoft.com/office/word/2010/wordml" xmlns:w15="http://schemas.microsoft.com/office/word/2012/wordml" xmlns:wpg="http://schemas.microsoft.com/office/word/2010/wordprocessingGroup" xmlns:wpi="http://schemas.microsoft.com/office/word/2010/wordprocessingInk" xmlns:wne="http://schemas.microsoft.com/office/word/2006/wordml" xmlns:wps="http://schemas.microsoft.com/office/word/2010/wordprocessingShape" mc:Ignorable="w14 w15 wp14">
+<w:footnotes xmlns:wpc="http://schemas.microsoft.com/office/word/2010/wordprocessingCanvas" xmlns:mo="http://schemas.microsoft.com/office/mac/office/2008/main" xmlns:mc="http://schemas.openxmlformats.org/markup-compatibility/2006" xmlns:mv="urn:schemas-microsoft-com:mac:vml" xmlns:o="urn:schemas-microsoft-com:office:office" xmlns:r="http://schemas.openxmlformats.org/officeDocument/2006/relationships" xmlns:m="http://schemas.openxmlformats.org/officeDocument/2006/math" xmlns:v="urn:schemas-microsoft-com:vml" xmlns:wp14="http://schemas.microsoft.com/office/word/2010/wordprocessingDrawing" xmlns:wp="http://schemas.openxmlformats.org/drawingml/2006/wordprocessingDrawing" xmlns:w10="urn:schemas-microsoft-com:office:word" xmlns:w="http://schemas.openxmlformats.org/wordprocessingml/2006/main" xmlns:w14="http://schemas.microsoft.com/office/word/2010/wordml" xmlns:wpg="http://schemas.microsoft.com/office/word/2010/wordprocessingGroup" xmlns:wpi="http://schemas.microsoft.com/office/word/2010/wordprocessingInk" xmlns:wne="http://schemas.microsoft.com/office/word/2006/wordml" xmlns:wps="http://schemas.microsoft.com/office/word/2010/wordprocessingShape" mc:Ignorable="w14 wp14 mv">
   <w:footnote w:type="separator" w:id="-1">
     <w:p>
       <w:pPr>
@@ -4095,7 +4096,7 @@
 </file>
 
 <file path=word/numbering.xml><?xml version="1.0" encoding="utf-8"?>
-<w:numbering xmlns:wpc="http://schemas.microsoft.com/office/word/2010/wordprocessingCanvas" xmlns:mc="http://schemas.openxmlformats.org/markup-compatibility/2006" xmlns:o="urn:schemas-microsoft-com:office:office" xmlns:r="http://schemas.openxmlformats.org/officeDocument/2006/relationships" xmlns:m="http://schemas.openxmlformats.org/officeDocument/2006/math" xmlns:v="urn:schemas-microsoft-com:vml" xmlns:wp14="http://schemas.microsoft.com/office/word/2010/wordprocessingDrawing" xmlns:wp="http://schemas.openxmlformats.org/drawingml/2006/wordprocessingDrawing" xmlns:w10="urn:schemas-microsoft-com:office:word" xmlns:w="http://schemas.openxmlformats.org/wordprocessingml/2006/main" xmlns:w14="http://schemas.microsoft.com/office/word/2010/wordml" xmlns:w15="http://schemas.microsoft.com/office/word/2012/wordml" xmlns:wpg="http://schemas.microsoft.com/office/word/2010/wordprocessingGroup" xmlns:wpi="http://schemas.microsoft.com/office/word/2010/wordprocessingInk" xmlns:wne="http://schemas.microsoft.com/office/word/2006/wordml" xmlns:wps="http://schemas.microsoft.com/office/word/2010/wordprocessingShape" mc:Ignorable="w14 w15 wp14">
+<w:numbering xmlns:wpc="http://schemas.microsoft.com/office/word/2010/wordprocessingCanvas" xmlns:mo="http://schemas.microsoft.com/office/mac/office/2008/main" xmlns:mc="http://schemas.openxmlformats.org/markup-compatibility/2006" xmlns:mv="urn:schemas-microsoft-com:mac:vml" xmlns:o="urn:schemas-microsoft-com:office:office" xmlns:r="http://schemas.openxmlformats.org/officeDocument/2006/relationships" xmlns:m="http://schemas.openxmlformats.org/officeDocument/2006/math" xmlns:v="urn:schemas-microsoft-com:vml" xmlns:wp14="http://schemas.microsoft.com/office/word/2010/wordprocessingDrawing" xmlns:wp="http://schemas.openxmlformats.org/drawingml/2006/wordprocessingDrawing" xmlns:w10="urn:schemas-microsoft-com:office:word" xmlns:w="http://schemas.openxmlformats.org/wordprocessingml/2006/main" xmlns:w14="http://schemas.microsoft.com/office/word/2010/wordml" xmlns:wpg="http://schemas.microsoft.com/office/word/2010/wordprocessingGroup" xmlns:wpi="http://schemas.microsoft.com/office/word/2010/wordprocessingInk" xmlns:wne="http://schemas.microsoft.com/office/word/2006/wordml" xmlns:wps="http://schemas.microsoft.com/office/word/2010/wordprocessingShape" mc:Ignorable="w14 wp14 mv">
   <w:abstractNum w:abstractNumId="0">
     <w:nsid w:val="054B4DAB"/>
     <w:multiLevelType w:val="hybridMultilevel"/>
@@ -5422,7 +5423,7 @@
 </file>
 
 <file path=word/styles.xml><?xml version="1.0" encoding="utf-8"?>
-<w:styles xmlns:mc="http://schemas.openxmlformats.org/markup-compatibility/2006" xmlns:r="http://schemas.openxmlformats.org/officeDocument/2006/relationships" xmlns:w="http://schemas.openxmlformats.org/wordprocessingml/2006/main" xmlns:w14="http://schemas.microsoft.com/office/word/2010/wordml" xmlns:w15="http://schemas.microsoft.com/office/word/2012/wordml" mc:Ignorable="w14 w15">
+<w:styles xmlns:mc="http://schemas.openxmlformats.org/markup-compatibility/2006" xmlns:r="http://schemas.openxmlformats.org/officeDocument/2006/relationships" xmlns:w="http://schemas.openxmlformats.org/wordprocessingml/2006/main" xmlns:w14="http://schemas.microsoft.com/office/word/2010/wordml" mc:Ignorable="w14">
   <w:docDefaults>
     <w:rPrDefault>
       <w:rPr>
@@ -5438,378 +5439,153 @@
       </w:pPr>
     </w:pPrDefault>
   </w:docDefaults>
-  <w:latentStyles w:defLockedState="0" w:defUIPriority="99" w:defSemiHidden="0" w:defUnhideWhenUsed="0" w:defQFormat="0" w:count="371">
-    <w:lsdException w:name="Normal" w:uiPriority="0" w:qFormat="1"/>
-    <w:lsdException w:name="heading 1" w:uiPriority="9" w:qFormat="1"/>
-    <w:lsdException w:name="heading 2" w:semiHidden="1" w:uiPriority="9" w:unhideWhenUsed="1" w:qFormat="1"/>
-    <w:lsdException w:name="heading 3" w:semiHidden="1" w:uiPriority="9" w:unhideWhenUsed="1" w:qFormat="1"/>
-    <w:lsdException w:name="heading 4" w:semiHidden="1" w:uiPriority="9" w:unhideWhenUsed="1" w:qFormat="1"/>
-    <w:lsdException w:name="heading 5" w:semiHidden="1" w:uiPriority="9" w:unhideWhenUsed="1" w:qFormat="1"/>
-    <w:lsdException w:name="heading 6" w:semiHidden="1" w:uiPriority="9" w:unhideWhenUsed="1" w:qFormat="1"/>
-    <w:lsdException w:name="heading 7" w:semiHidden="1" w:uiPriority="9" w:unhideWhenUsed="1" w:qFormat="1"/>
-    <w:lsdException w:name="heading 8" w:semiHidden="1" w:uiPriority="9" w:unhideWhenUsed="1" w:qFormat="1"/>
-    <w:lsdException w:name="heading 9" w:semiHidden="1" w:uiPriority="9" w:unhideWhenUsed="1" w:qFormat="1"/>
-    <w:lsdException w:name="index 1" w:semiHidden="1" w:unhideWhenUsed="1"/>
-    <w:lsdException w:name="index 2" w:semiHidden="1" w:unhideWhenUsed="1"/>
-    <w:lsdException w:name="index 3" w:semiHidden="1" w:unhideWhenUsed="1"/>
-    <w:lsdException w:name="index 4" w:semiHidden="1" w:unhideWhenUsed="1"/>
-    <w:lsdException w:name="index 5" w:semiHidden="1" w:unhideWhenUsed="1"/>
-    <w:lsdException w:name="index 6" w:semiHidden="1" w:unhideWhenUsed="1"/>
-    <w:lsdException w:name="index 7" w:semiHidden="1" w:unhideWhenUsed="1"/>
-    <w:lsdException w:name="index 8" w:semiHidden="1" w:unhideWhenUsed="1"/>
-    <w:lsdException w:name="index 9" w:semiHidden="1" w:unhideWhenUsed="1"/>
-    <w:lsdException w:name="toc 1" w:semiHidden="1" w:uiPriority="39" w:unhideWhenUsed="1"/>
-    <w:lsdException w:name="toc 2" w:semiHidden="1" w:uiPriority="39" w:unhideWhenUsed="1"/>
-    <w:lsdException w:name="toc 3" w:semiHidden="1" w:uiPriority="39" w:unhideWhenUsed="1"/>
-    <w:lsdException w:name="toc 4" w:semiHidden="1" w:uiPriority="39" w:unhideWhenUsed="1"/>
-    <w:lsdException w:name="toc 5" w:semiHidden="1" w:uiPriority="39" w:unhideWhenUsed="1"/>
-    <w:lsdException w:name="toc 6" w:semiHidden="1" w:uiPriority="39" w:unhideWhenUsed="1"/>
-    <w:lsdException w:name="toc 7" w:semiHidden="1" w:uiPriority="39" w:unhideWhenUsed="1"/>
-    <w:lsdException w:name="toc 8" w:semiHidden="1" w:uiPriority="39" w:unhideWhenUsed="1"/>
-    <w:lsdException w:name="toc 9" w:semiHidden="1" w:uiPriority="39" w:unhideWhenUsed="1"/>
-    <w:lsdException w:name="Normal Indent" w:semiHidden="1" w:unhideWhenUsed="1"/>
-    <w:lsdException w:name="footnote text" w:semiHidden="1" w:unhideWhenUsed="1"/>
-    <w:lsdException w:name="annotation text" w:semiHidden="1" w:unhideWhenUsed="1"/>
-    <w:lsdException w:name="header" w:semiHidden="1" w:unhideWhenUsed="1"/>
-    <w:lsdException w:name="footer" w:semiHidden="1" w:unhideWhenUsed="1"/>
-    <w:lsdException w:name="index heading" w:semiHidden="1" w:unhideWhenUsed="1"/>
-    <w:lsdException w:name="caption" w:semiHidden="1" w:uiPriority="35" w:unhideWhenUsed="1" w:qFormat="1"/>
-    <w:lsdException w:name="table of figures" w:semiHidden="1" w:unhideWhenUsed="1"/>
-    <w:lsdException w:name="envelope address" w:semiHidden="1" w:unhideWhenUsed="1"/>
-    <w:lsdException w:name="envelope return" w:semiHidden="1" w:unhideWhenUsed="1"/>
-    <w:lsdException w:name="footnote reference" w:semiHidden="1" w:unhideWhenUsed="1"/>
-    <w:lsdException w:name="annotation reference" w:semiHidden="1" w:unhideWhenUsed="1"/>
-    <w:lsdException w:name="line number" w:semiHidden="1" w:unhideWhenUsed="1"/>
-    <w:lsdException w:name="page number" w:semiHidden="1" w:unhideWhenUsed="1"/>
-    <w:lsdException w:name="endnote reference" w:semiHidden="1" w:unhideWhenUsed="1"/>
-    <w:lsdException w:name="endnote text" w:semiHidden="1" w:unhideWhenUsed="1"/>
-    <w:lsdException w:name="table of authorities" w:semiHidden="1" w:unhideWhenUsed="1"/>
-    <w:lsdException w:name="macro" w:semiHidden="1" w:unhideWhenUsed="1"/>
-    <w:lsdException w:name="toa heading" w:semiHidden="1" w:unhideWhenUsed="1"/>
-    <w:lsdException w:name="List" w:semiHidden="1" w:unhideWhenUsed="1"/>
-    <w:lsdException w:name="List Bullet" w:semiHidden="1" w:unhideWhenUsed="1"/>
-    <w:lsdException w:name="List Number" w:semiHidden="1" w:unhideWhenUsed="1"/>
-    <w:lsdException w:name="List 2" w:semiHidden="1" w:unhideWhenUsed="1"/>
-    <w:lsdException w:name="List 3" w:semiHidden="1" w:unhideWhenUsed="1"/>
-    <w:lsdException w:name="List 4" w:semiHidden="1" w:unhideWhenUsed="1"/>
-    <w:lsdException w:name="List 5" w:semiHidden="1" w:unhideWhenUsed="1"/>
-    <w:lsdException w:name="List Bullet 2" w:semiHidden="1" w:unhideWhenUsed="1"/>
-    <w:lsdException w:name="List Bullet 3" w:semiHidden="1" w:unhideWhenUsed="1"/>
-    <w:lsdException w:name="List Bullet 4" w:semiHidden="1" w:unhideWhenUsed="1"/>
-    <w:lsdException w:name="List Bullet 5" w:semiHidden="1" w:unhideWhenUsed="1"/>
-    <w:lsdException w:name="List Number 2" w:semiHidden="1" w:unhideWhenUsed="1"/>
-    <w:lsdException w:name="List Number 3" w:semiHidden="1" w:unhideWhenUsed="1"/>
-    <w:lsdException w:name="List Number 4" w:semiHidden="1" w:unhideWhenUsed="1"/>
-    <w:lsdException w:name="List Number 5" w:semiHidden="1" w:unhideWhenUsed="1"/>
-    <w:lsdException w:name="Title" w:uiPriority="10" w:qFormat="1"/>
-    <w:lsdException w:name="Closing" w:semiHidden="1" w:unhideWhenUsed="1"/>
-    <w:lsdException w:name="Signature" w:semiHidden="1" w:unhideWhenUsed="1"/>
-    <w:lsdException w:name="Default Paragraph Font" w:semiHidden="1" w:uiPriority="1" w:unhideWhenUsed="1"/>
-    <w:lsdException w:name="Body Text" w:semiHidden="1" w:unhideWhenUsed="1"/>
-    <w:lsdException w:name="Body Text Indent" w:semiHidden="1" w:unhideWhenUsed="1"/>
-    <w:lsdException w:name="List Continue" w:semiHidden="1" w:unhideWhenUsed="1"/>
-    <w:lsdException w:name="List Continue 2" w:semiHidden="1" w:unhideWhenUsed="1"/>
-    <w:lsdException w:name="List Continue 3" w:semiHidden="1" w:unhideWhenUsed="1"/>
-    <w:lsdException w:name="List Continue 4" w:semiHidden="1" w:unhideWhenUsed="1"/>
-    <w:lsdException w:name="List Continue 5" w:semiHidden="1" w:unhideWhenUsed="1"/>
-    <w:lsdException w:name="Message Header" w:semiHidden="1" w:unhideWhenUsed="1"/>
-    <w:lsdException w:name="Subtitle" w:uiPriority="11" w:qFormat="1"/>
-    <w:lsdException w:name="Salutation" w:semiHidden="1" w:unhideWhenUsed="1"/>
-    <w:lsdException w:name="Date" w:semiHidden="1" w:unhideWhenUsed="1"/>
-    <w:lsdException w:name="Body Text First Indent" w:semiHidden="1" w:unhideWhenUsed="1"/>
-    <w:lsdException w:name="Body Text First Indent 2" w:semiHidden="1" w:unhideWhenUsed="1"/>
-    <w:lsdException w:name="Note Heading" w:semiHidden="1" w:unhideWhenUsed="1"/>
-    <w:lsdException w:name="Body Text 2" w:semiHidden="1" w:unhideWhenUsed="1"/>
-    <w:lsdException w:name="Body Text 3" w:semiHidden="1" w:unhideWhenUsed="1"/>
-    <w:lsdException w:name="Body Text Indent 2" w:semiHidden="1" w:unhideWhenUsed="1"/>
-    <w:lsdException w:name="Body Text Indent 3" w:semiHidden="1" w:unhideWhenUsed="1"/>
-    <w:lsdException w:name="Block Text" w:semiHidden="1" w:unhideWhenUsed="1"/>
-    <w:lsdException w:name="Hyperlink" w:semiHidden="1" w:unhideWhenUsed="1"/>
-    <w:lsdException w:name="FollowedHyperlink" w:semiHidden="1" w:unhideWhenUsed="1"/>
-    <w:lsdException w:name="Strong" w:uiPriority="22" w:qFormat="1"/>
-    <w:lsdException w:name="Emphasis" w:uiPriority="20" w:qFormat="1"/>
-    <w:lsdException w:name="Document Map" w:semiHidden="1" w:unhideWhenUsed="1"/>
-    <w:lsdException w:name="Plain Text" w:semiHidden="1" w:unhideWhenUsed="1"/>
-    <w:lsdException w:name="E-mail Signature" w:semiHidden="1" w:unhideWhenUsed="1"/>
-    <w:lsdException w:name="HTML Top of Form" w:semiHidden="1" w:unhideWhenUsed="1"/>
-    <w:lsdException w:name="HTML Bottom of Form" w:semiHidden="1" w:unhideWhenUsed="1"/>
-    <w:lsdException w:name="Normal (Web)" w:semiHidden="1" w:unhideWhenUsed="1"/>
-    <w:lsdException w:name="HTML Acronym" w:semiHidden="1" w:unhideWhenUsed="1"/>
-    <w:lsdException w:name="HTML Address" w:semiHidden="1" w:unhideWhenUsed="1"/>
-    <w:lsdException w:name="HTML Cite" w:semiHidden="1" w:unhideWhenUsed="1"/>
-    <w:lsdException w:name="HTML Code" w:semiHidden="1" w:unhideWhenUsed="1"/>
-    <w:lsdException w:name="HTML Definition" w:semiHidden="1" w:unhideWhenUsed="1"/>
-    <w:lsdException w:name="HTML Keyboard" w:semiHidden="1" w:unhideWhenUsed="1"/>
-    <w:lsdException w:name="HTML Preformatted" w:semiHidden="1" w:unhideWhenUsed="1"/>
-    <w:lsdException w:name="HTML Sample" w:semiHidden="1" w:unhideWhenUsed="1"/>
-    <w:lsdException w:name="HTML Typewriter" w:semiHidden="1" w:unhideWhenUsed="1"/>
-    <w:lsdException w:name="HTML Variable" w:semiHidden="1" w:unhideWhenUsed="1"/>
-    <w:lsdException w:name="Normal Table" w:semiHidden="1" w:unhideWhenUsed="1"/>
-    <w:lsdException w:name="annotation subject" w:semiHidden="1" w:unhideWhenUsed="1"/>
-    <w:lsdException w:name="No List" w:semiHidden="1" w:unhideWhenUsed="1"/>
-    <w:lsdException w:name="Outline List 1" w:semiHidden="1" w:unhideWhenUsed="1"/>
-    <w:lsdException w:name="Outline List 2" w:semiHidden="1" w:unhideWhenUsed="1"/>
-    <w:lsdException w:name="Outline List 3" w:semiHidden="1" w:unhideWhenUsed="1"/>
-    <w:lsdException w:name="Table Simple 1" w:semiHidden="1" w:unhideWhenUsed="1"/>
-    <w:lsdException w:name="Table Simple 2" w:semiHidden="1" w:unhideWhenUsed="1"/>
-    <w:lsdException w:name="Table Simple 3" w:semiHidden="1" w:unhideWhenUsed="1"/>
-    <w:lsdException w:name="Table Classic 1" w:semiHidden="1" w:unhideWhenUsed="1"/>
-    <w:lsdException w:name="Table Classic 2" w:semiHidden="1" w:unhideWhenUsed="1"/>
-    <w:lsdException w:name="Table Classic 3" w:semiHidden="1" w:unhideWhenUsed="1"/>
-    <w:lsdException w:name="Table Classic 4" w:semiHidden="1" w:unhideWhenUsed="1"/>
-    <w:lsdException w:name="Table Colorful 1" w:semiHidden="1" w:unhideWhenUsed="1"/>
-    <w:lsdException w:name="Table Colorful 2" w:semiHidden="1" w:unhideWhenUsed="1"/>
-    <w:lsdException w:name="Table Colorful 3" w:semiHidden="1" w:unhideWhenUsed="1"/>
-    <w:lsdException w:name="Table Columns 1" w:semiHidden="1" w:unhideWhenUsed="1"/>
-    <w:lsdException w:name="Table Columns 2" w:semiHidden="1" w:unhideWhenUsed="1"/>
-    <w:lsdException w:name="Table Columns 3" w:semiHidden="1" w:unhideWhenUsed="1"/>
-    <w:lsdException w:name="Table Columns 4" w:semiHidden="1" w:unhideWhenUsed="1"/>
-    <w:lsdException w:name="Table Columns 5" w:semiHidden="1" w:unhideWhenUsed="1"/>
-    <w:lsdException w:name="Table Grid 1" w:semiHidden="1" w:unhideWhenUsed="1"/>
-    <w:lsdException w:name="Table Grid 2" w:semiHidden="1" w:unhideWhenUsed="1"/>
-    <w:lsdException w:name="Table Grid 3" w:semiHidden="1" w:unhideWhenUsed="1"/>
-    <w:lsdException w:name="Table Grid 4" w:semiHidden="1" w:unhideWhenUsed="1"/>
-    <w:lsdException w:name="Table Grid 5" w:semiHidden="1" w:unhideWhenUsed="1"/>
-    <w:lsdException w:name="Table Grid 6" w:semiHidden="1" w:unhideWhenUsed="1"/>
-    <w:lsdException w:name="Table Grid 7" w:semiHidden="1" w:unhideWhenUsed="1"/>
-    <w:lsdException w:name="Table Grid 8" w:semiHidden="1" w:unhideWhenUsed="1"/>
-    <w:lsdException w:name="Table List 1" w:semiHidden="1" w:unhideWhenUsed="1"/>
-    <w:lsdException w:name="Table List 2" w:semiHidden="1" w:unhideWhenUsed="1"/>
-    <w:lsdException w:name="Table List 3" w:semiHidden="1" w:unhideWhenUsed="1"/>
-    <w:lsdException w:name="Table List 4" w:semiHidden="1" w:unhideWhenUsed="1"/>
-    <w:lsdException w:name="Table List 5" w:semiHidden="1" w:unhideWhenUsed="1"/>
-    <w:lsdException w:name="Table List 6" w:semiHidden="1" w:unhideWhenUsed="1"/>
-    <w:lsdException w:name="Table List 7" w:semiHidden="1" w:unhideWhenUsed="1"/>
-    <w:lsdException w:name="Table List 8" w:semiHidden="1" w:unhideWhenUsed="1"/>
-    <w:lsdException w:name="Table 3D effects 1" w:semiHidden="1" w:unhideWhenUsed="1"/>
-    <w:lsdException w:name="Table 3D effects 2" w:semiHidden="1" w:unhideWhenUsed="1"/>
-    <w:lsdException w:name="Table 3D effects 3" w:semiHidden="1" w:unhideWhenUsed="1"/>
-    <w:lsdException w:name="Table Contemporary" w:semiHidden="1" w:unhideWhenUsed="1"/>
-    <w:lsdException w:name="Table Elegant" w:semiHidden="1" w:unhideWhenUsed="1"/>
-    <w:lsdException w:name="Table Professional" w:semiHidden="1" w:unhideWhenUsed="1"/>
-    <w:lsdException w:name="Table Subtle 1" w:semiHidden="1" w:unhideWhenUsed="1"/>
-    <w:lsdException w:name="Table Subtle 2" w:semiHidden="1" w:unhideWhenUsed="1"/>
-    <w:lsdException w:name="Table Web 1" w:semiHidden="1" w:unhideWhenUsed="1"/>
-    <w:lsdException w:name="Table Web 2" w:semiHidden="1" w:unhideWhenUsed="1"/>
-    <w:lsdException w:name="Table Web 3" w:semiHidden="1" w:unhideWhenUsed="1"/>
-    <w:lsdException w:name="Balloon Text" w:semiHidden="1" w:unhideWhenUsed="1"/>
-    <w:lsdException w:name="Table Grid" w:uiPriority="39"/>
-    <w:lsdException w:name="Table Theme" w:semiHidden="1" w:unhideWhenUsed="1"/>
-    <w:lsdException w:name="Placeholder Text" w:semiHidden="1"/>
-    <w:lsdException w:name="No Spacing" w:uiPriority="1" w:qFormat="1"/>
-    <w:lsdException w:name="Light Shading" w:uiPriority="60"/>
-    <w:lsdException w:name="Light List" w:uiPriority="61"/>
-    <w:lsdException w:name="Light Grid" w:uiPriority="62"/>
-    <w:lsdException w:name="Medium Shading 1" w:uiPriority="63"/>
-    <w:lsdException w:name="Medium Shading 2" w:uiPriority="64"/>
-    <w:lsdException w:name="Medium List 1" w:uiPriority="65"/>
-    <w:lsdException w:name="Medium List 2" w:uiPriority="66"/>
-    <w:lsdException w:name="Medium Grid 1" w:uiPriority="67"/>
-    <w:lsdException w:name="Medium Grid 2" w:uiPriority="68"/>
-    <w:lsdException w:name="Medium Grid 3" w:uiPriority="69"/>
-    <w:lsdException w:name="Dark List" w:uiPriority="70"/>
-    <w:lsdException w:name="Colorful Shading" w:uiPriority="71"/>
-    <w:lsdException w:name="Colorful List" w:uiPriority="72"/>
-    <w:lsdException w:name="Colorful Grid" w:uiPriority="73"/>
-    <w:lsdException w:name="Light Shading Accent 1" w:uiPriority="60"/>
-    <w:lsdException w:name="Light List Accent 1" w:uiPriority="61"/>
-    <w:lsdException w:name="Light Grid Accent 1" w:uiPriority="62"/>
-    <w:lsdException w:name="Medium Shading 1 Accent 1" w:uiPriority="63"/>
-    <w:lsdException w:name="Medium Shading 2 Accent 1" w:uiPriority="64"/>
-    <w:lsdException w:name="Medium List 1 Accent 1" w:uiPriority="65"/>
-    <w:lsdException w:name="Revision" w:semiHidden="1"/>
-    <w:lsdException w:name="List Paragraph" w:uiPriority="34" w:qFormat="1"/>
-    <w:lsdException w:name="Quote" w:uiPriority="29" w:qFormat="1"/>
-    <w:lsdException w:name="Intense Quote" w:uiPriority="30" w:qFormat="1"/>
-    <w:lsdException w:name="Medium List 2 Accent 1" w:uiPriority="66"/>
-    <w:lsdException w:name="Medium Grid 1 Accent 1" w:uiPriority="67"/>
-    <w:lsdException w:name="Medium Grid 2 Accent 1" w:uiPriority="68"/>
-    <w:lsdException w:name="Medium Grid 3 Accent 1" w:uiPriority="69"/>
-    <w:lsdException w:name="Dark List Accent 1" w:uiPriority="70"/>
-    <w:lsdException w:name="Colorful Shading Accent 1" w:uiPriority="71"/>
-    <w:lsdException w:name="Colorful List Accent 1" w:uiPriority="72"/>
-    <w:lsdException w:name="Colorful Grid Accent 1" w:uiPriority="73"/>
-    <w:lsdException w:name="Light Shading Accent 2" w:uiPriority="60"/>
-    <w:lsdException w:name="Light List Accent 2" w:uiPriority="61"/>
-    <w:lsdException w:name="Light Grid Accent 2" w:uiPriority="62"/>
-    <w:lsdException w:name="Medium Shading 1 Accent 2" w:uiPriority="63"/>
-    <w:lsdException w:name="Medium Shading 2 Accent 2" w:uiPriority="64"/>
-    <w:lsdException w:name="Medium List 1 Accent 2" w:uiPriority="65"/>
-    <w:lsdException w:name="Medium List 2 Accent 2" w:uiPriority="66"/>
-    <w:lsdException w:name="Medium Grid 1 Accent 2" w:uiPriority="67"/>
-    <w:lsdException w:name="Medium Grid 2 Accent 2" w:uiPriority="68"/>
-    <w:lsdException w:name="Medium Grid 3 Accent 2" w:uiPriority="69"/>
-    <w:lsdException w:name="Dark List Accent 2" w:uiPriority="70"/>
-    <w:lsdException w:name="Colorful Shading Accent 2" w:uiPriority="71"/>
-    <w:lsdException w:name="Colorful List Accent 2" w:uiPriority="72"/>
-    <w:lsdException w:name="Colorful Grid Accent 2" w:uiPriority="73"/>
-    <w:lsdException w:name="Light Shading Accent 3" w:uiPriority="60"/>
-    <w:lsdException w:name="Light List Accent 3" w:uiPriority="61"/>
-    <w:lsdException w:name="Light Grid Accent 3" w:uiPriority="62"/>
-    <w:lsdException w:name="Medium Shading 1 Accent 3" w:uiPriority="63"/>
-    <w:lsdException w:name="Medium Shading 2 Accent 3" w:uiPriority="64"/>
-    <w:lsdException w:name="Medium List 1 Accent 3" w:uiPriority="65"/>
-    <w:lsdException w:name="Medium List 2 Accent 3" w:uiPriority="66"/>
-    <w:lsdException w:name="Medium Grid 1 Accent 3" w:uiPriority="67"/>
-    <w:lsdException w:name="Medium Grid 2 Accent 3" w:uiPriority="68"/>
-    <w:lsdException w:name="Medium Grid 3 Accent 3" w:uiPriority="69"/>
-    <w:lsdException w:name="Dark List Accent 3" w:uiPriority="70"/>
-    <w:lsdException w:name="Colorful Shading Accent 3" w:uiPriority="71"/>
-    <w:lsdException w:name="Colorful List Accent 3" w:uiPriority="72"/>
-    <w:lsdException w:name="Colorful Grid Accent 3" w:uiPriority="73"/>
-    <w:lsdException w:name="Light Shading Accent 4" w:uiPriority="60"/>
-    <w:lsdException w:name="Light List Accent 4" w:uiPriority="61"/>
-    <w:lsdException w:name="Light Grid Accent 4" w:uiPriority="62"/>
-    <w:lsdException w:name="Medium Shading 1 Accent 4" w:uiPriority="63"/>
-    <w:lsdException w:name="Medium Shading 2 Accent 4" w:uiPriority="64"/>
-    <w:lsdException w:name="Medium List 1 Accent 4" w:uiPriority="65"/>
-    <w:lsdException w:name="Medium List 2 Accent 4" w:uiPriority="66"/>
-    <w:lsdException w:name="Medium Grid 1 Accent 4" w:uiPriority="67"/>
-    <w:lsdException w:name="Medium Grid 2 Accent 4" w:uiPriority="68"/>
-    <w:lsdException w:name="Medium Grid 3 Accent 4" w:uiPriority="69"/>
-    <w:lsdException w:name="Dark List Accent 4" w:uiPriority="70"/>
-    <w:lsdException w:name="Colorful Shading Accent 4" w:uiPriority="71"/>
-    <w:lsdException w:name="Colorful List Accent 4" w:uiPriority="72"/>
-    <w:lsdException w:name="Colorful Grid Accent 4" w:uiPriority="73"/>
-    <w:lsdException w:name="Light Shading Accent 5" w:uiPriority="60"/>
-    <w:lsdException w:name="Light List Accent 5" w:uiPriority="61"/>
-    <w:lsdException w:name="Light Grid Accent 5" w:uiPriority="62"/>
-    <w:lsdException w:name="Medium Shading 1 Accent 5" w:uiPriority="63"/>
-    <w:lsdException w:name="Medium Shading 2 Accent 5" w:uiPriority="64"/>
-    <w:lsdException w:name="Medium List 1 Accent 5" w:uiPriority="65"/>
-    <w:lsdException w:name="Medium List 2 Accent 5" w:uiPriority="66"/>
-    <w:lsdException w:name="Medium Grid 1 Accent 5" w:uiPriority="67"/>
-    <w:lsdException w:name="Medium Grid 2 Accent 5" w:uiPriority="68"/>
-    <w:lsdException w:name="Medium Grid 3 Accent 5" w:uiPriority="69"/>
-    <w:lsdException w:name="Dark List Accent 5" w:uiPriority="70"/>
-    <w:lsdException w:name="Colorful Shading Accent 5" w:uiPriority="71"/>
-    <w:lsdException w:name="Colorful List Accent 5" w:uiPriority="72"/>
-    <w:lsdException w:name="Colorful Grid Accent 5" w:uiPriority="73"/>
-    <w:lsdException w:name="Light Shading Accent 6" w:uiPriority="60"/>
-    <w:lsdException w:name="Light List Accent 6" w:uiPriority="61"/>
-    <w:lsdException w:name="Light Grid Accent 6" w:uiPriority="62"/>
-    <w:lsdException w:name="Medium Shading 1 Accent 6" w:uiPriority="63"/>
-    <w:lsdException w:name="Medium Shading 2 Accent 6" w:uiPriority="64"/>
-    <w:lsdException w:name="Medium List 1 Accent 6" w:uiPriority="65"/>
-    <w:lsdException w:name="Medium List 2 Accent 6" w:uiPriority="66"/>
-    <w:lsdException w:name="Medium Grid 1 Accent 6" w:uiPriority="67"/>
-    <w:lsdException w:name="Medium Grid 2 Accent 6" w:uiPriority="68"/>
-    <w:lsdException w:name="Medium Grid 3 Accent 6" w:uiPriority="69"/>
-    <w:lsdException w:name="Dark List Accent 6" w:uiPriority="70"/>
-    <w:lsdException w:name="Colorful Shading Accent 6" w:uiPriority="71"/>
-    <w:lsdException w:name="Colorful List Accent 6" w:uiPriority="72"/>
-    <w:lsdException w:name="Colorful Grid Accent 6" w:uiPriority="73"/>
-    <w:lsdException w:name="Subtle Emphasis" w:uiPriority="19" w:qFormat="1"/>
-    <w:lsdException w:name="Intense Emphasis" w:uiPriority="21" w:qFormat="1"/>
-    <w:lsdException w:name="Subtle Reference" w:uiPriority="31" w:qFormat="1"/>
-    <w:lsdException w:name="Intense Reference" w:uiPriority="32" w:qFormat="1"/>
-    <w:lsdException w:name="Book Title" w:uiPriority="33" w:qFormat="1"/>
-    <w:lsdException w:name="Bibliography" w:semiHidden="1" w:uiPriority="37" w:unhideWhenUsed="1"/>
-    <w:lsdException w:name="TOC Heading" w:semiHidden="1" w:uiPriority="39" w:unhideWhenUsed="1" w:qFormat="1"/>
-    <w:lsdException w:name="Plain Table 1" w:uiPriority="41"/>
-    <w:lsdException w:name="Plain Table 2" w:uiPriority="42"/>
-    <w:lsdException w:name="Plain Table 3" w:uiPriority="43"/>
-    <w:lsdException w:name="Plain Table 4" w:uiPriority="44"/>
-    <w:lsdException w:name="Plain Table 5" w:uiPriority="45"/>
-    <w:lsdException w:name="Grid Table Light" w:uiPriority="40"/>
-    <w:lsdException w:name="Grid Table 1 Light" w:uiPriority="46"/>
-    <w:lsdException w:name="Grid Table 2" w:uiPriority="47"/>
-    <w:lsdException w:name="Grid Table 3" w:uiPriority="48"/>
-    <w:lsdException w:name="Grid Table 4" w:uiPriority="49"/>
-    <w:lsdException w:name="Grid Table 5 Dark" w:uiPriority="50"/>
-    <w:lsdException w:name="Grid Table 6 Colorful" w:uiPriority="51"/>
-    <w:lsdException w:name="Grid Table 7 Colorful" w:uiPriority="52"/>
-    <w:lsdException w:name="Grid Table 1 Light Accent 1" w:uiPriority="46"/>
-    <w:lsdException w:name="Grid Table 2 Accent 1" w:uiPriority="47"/>
-    <w:lsdException w:name="Grid Table 3 Accent 1" w:uiPriority="48"/>
-    <w:lsdException w:name="Grid Table 4 Accent 1" w:uiPriority="49"/>
-    <w:lsdException w:name="Grid Table 5 Dark Accent 1" w:uiPriority="50"/>
-    <w:lsdException w:name="Grid Table 6 Colorful Accent 1" w:uiPriority="51"/>
-    <w:lsdException w:name="Grid Table 7 Colorful Accent 1" w:uiPriority="52"/>
-    <w:lsdException w:name="Grid Table 1 Light Accent 2" w:uiPriority="46"/>
-    <w:lsdException w:name="Grid Table 2 Accent 2" w:uiPriority="47"/>
-    <w:lsdException w:name="Grid Table 3 Accent 2" w:uiPriority="48"/>
-    <w:lsdException w:name="Grid Table 4 Accent 2" w:uiPriority="49"/>
-    <w:lsdException w:name="Grid Table 5 Dark Accent 2" w:uiPriority="50"/>
-    <w:lsdException w:name="Grid Table 6 Colorful Accent 2" w:uiPriority="51"/>
-    <w:lsdException w:name="Grid Table 7 Colorful Accent 2" w:uiPriority="52"/>
-    <w:lsdException w:name="Grid Table 1 Light Accent 3" w:uiPriority="46"/>
-    <w:lsdException w:name="Grid Table 2 Accent 3" w:uiPriority="47"/>
-    <w:lsdException w:name="Grid Table 3 Accent 3" w:uiPriority="48"/>
-    <w:lsdException w:name="Grid Table 4 Accent 3" w:uiPriority="49"/>
-    <w:lsdException w:name="Grid Table 5 Dark Accent 3" w:uiPriority="50"/>
-    <w:lsdException w:name="Grid Table 6 Colorful Accent 3" w:uiPriority="51"/>
-    <w:lsdException w:name="Grid Table 7 Colorful Accent 3" w:uiPriority="52"/>
-    <w:lsdException w:name="Grid Table 1 Light Accent 4" w:uiPriority="46"/>
-    <w:lsdException w:name="Grid Table 2 Accent 4" w:uiPriority="47"/>
-    <w:lsdException w:name="Grid Table 3 Accent 4" w:uiPriority="48"/>
-    <w:lsdException w:name="Grid Table 4 Accent 4" w:uiPriority="49"/>
-    <w:lsdException w:name="Grid Table 5 Dark Accent 4" w:uiPriority="50"/>
-    <w:lsdException w:name="Grid Table 6 Colorful Accent 4" w:uiPriority="51"/>
-    <w:lsdException w:name="Grid Table 7 Colorful Accent 4" w:uiPriority="52"/>
-    <w:lsdException w:name="Grid Table 1 Light Accent 5" w:uiPriority="46"/>
-    <w:lsdException w:name="Grid Table 2 Accent 5" w:uiPriority="47"/>
-    <w:lsdException w:name="Grid Table 3 Accent 5" w:uiPriority="48"/>
-    <w:lsdException w:name="Grid Table 4 Accent 5" w:uiPriority="49"/>
-    <w:lsdException w:name="Grid Table 5 Dark Accent 5" w:uiPriority="50"/>
-    <w:lsdException w:name="Grid Table 6 Colorful Accent 5" w:uiPriority="51"/>
-    <w:lsdException w:name="Grid Table 7 Colorful Accent 5" w:uiPriority="52"/>
-    <w:lsdException w:name="Grid Table 1 Light Accent 6" w:uiPriority="46"/>
-    <w:lsdException w:name="Grid Table 2 Accent 6" w:uiPriority="47"/>
-    <w:lsdException w:name="Grid Table 3 Accent 6" w:uiPriority="48"/>
-    <w:lsdException w:name="Grid Table 4 Accent 6" w:uiPriority="49"/>
-    <w:lsdException w:name="Grid Table 5 Dark Accent 6" w:uiPriority="50"/>
-    <w:lsdException w:name="Grid Table 6 Colorful Accent 6" w:uiPriority="51"/>
-    <w:lsdException w:name="Grid Table 7 Colorful Accent 6" w:uiPriority="52"/>
-    <w:lsdException w:name="List Table 1 Light" w:uiPriority="46"/>
-    <w:lsdException w:name="List Table 2" w:uiPriority="47"/>
-    <w:lsdException w:name="List Table 3" w:uiPriority="48"/>
-    <w:lsdException w:name="List Table 4" w:uiPriority="49"/>
-    <w:lsdException w:name="List Table 5 Dark" w:uiPriority="50"/>
-    <w:lsdException w:name="List Table 6 Colorful" w:uiPriority="51"/>
-    <w:lsdException w:name="List Table 7 Colorful" w:uiPriority="52"/>
-    <w:lsdException w:name="List Table 1 Light Accent 1" w:uiPriority="46"/>
-    <w:lsdException w:name="List Table 2 Accent 1" w:uiPriority="47"/>
-    <w:lsdException w:name="List Table 3 Accent 1" w:uiPriority="48"/>
-    <w:lsdException w:name="List Table 4 Accent 1" w:uiPriority="49"/>
-    <w:lsdException w:name="List Table 5 Dark Accent 1" w:uiPriority="50"/>
-    <w:lsdException w:name="List Table 6 Colorful Accent 1" w:uiPriority="51"/>
-    <w:lsdException w:name="List Table 7 Colorful Accent 1" w:uiPriority="52"/>
-    <w:lsdException w:name="List Table 1 Light Accent 2" w:uiPriority="46"/>
-    <w:lsdException w:name="List Table 2 Accent 2" w:uiPriority="47"/>
-    <w:lsdException w:name="List Table 3 Accent 2" w:uiPriority="48"/>
-    <w:lsdException w:name="List Table 4 Accent 2" w:uiPriority="49"/>
-    <w:lsdException w:name="List Table 5 Dark Accent 2" w:uiPriority="50"/>
-    <w:lsdException w:name="List Table 6 Colorful Accent 2" w:uiPriority="51"/>
-    <w:lsdException w:name="List Table 7 Colorful Accent 2" w:uiPriority="52"/>
-    <w:lsdException w:name="List Table 1 Light Accent 3" w:uiPriority="46"/>
-    <w:lsdException w:name="List Table 2 Accent 3" w:uiPriority="47"/>
-    <w:lsdException w:name="List Table 3 Accent 3" w:uiPriority="48"/>
-    <w:lsdException w:name="List Table 4 Accent 3" w:uiPriority="49"/>
-    <w:lsdException w:name="List Table 5 Dark Accent 3" w:uiPriority="50"/>
-    <w:lsdException w:name="List Table 6 Colorful Accent 3" w:uiPriority="51"/>
-    <w:lsdException w:name="List Table 7 Colorful Accent 3" w:uiPriority="52"/>
-    <w:lsdException w:name="List Table 1 Light Accent 4" w:uiPriority="46"/>
-    <w:lsdException w:name="List Table 2 Accent 4" w:uiPriority="47"/>
-    <w:lsdException w:name="List Table 3 Accent 4" w:uiPriority="48"/>
-    <w:lsdException w:name="List Table 4 Accent 4" w:uiPriority="49"/>
-    <w:lsdException w:name="List Table 5 Dark Accent 4" w:uiPriority="50"/>
-    <w:lsdException w:name="List Table 6 Colorful Accent 4" w:uiPriority="51"/>
-    <w:lsdException w:name="List Table 7 Colorful Accent 4" w:uiPriority="52"/>
-    <w:lsdException w:name="List Table 1 Light Accent 5" w:uiPriority="46"/>
-    <w:lsdException w:name="List Table 2 Accent 5" w:uiPriority="47"/>
-    <w:lsdException w:name="List Table 3 Accent 5" w:uiPriority="48"/>
-    <w:lsdException w:name="List Table 4 Accent 5" w:uiPriority="49"/>
-    <w:lsdException w:name="List Table 5 Dark Accent 5" w:uiPriority="50"/>
-    <w:lsdException w:name="List Table 6 Colorful Accent 5" w:uiPriority="51"/>
-    <w:lsdException w:name="List Table 7 Colorful Accent 5" w:uiPriority="52"/>
-    <w:lsdException w:name="List Table 1 Light Accent 6" w:uiPriority="46"/>
-    <w:lsdException w:name="List Table 2 Accent 6" w:uiPriority="47"/>
-    <w:lsdException w:name="List Table 3 Accent 6" w:uiPriority="48"/>
-    <w:lsdException w:name="List Table 4 Accent 6" w:uiPriority="49"/>
-    <w:lsdException w:name="List Table 5 Dark Accent 6" w:uiPriority="50"/>
-    <w:lsdException w:name="List Table 6 Colorful Accent 6" w:uiPriority="51"/>
-    <w:lsdException w:name="List Table 7 Colorful Accent 6" w:uiPriority="52"/>
+  <w:latentStyles w:defLockedState="0" w:defUIPriority="99" w:defSemiHidden="1" w:defUnhideWhenUsed="1" w:defQFormat="0" w:count="276">
+    <w:lsdException w:name="Normal" w:semiHidden="0" w:uiPriority="0" w:unhideWhenUsed="0" w:qFormat="1"/>
+    <w:lsdException w:name="heading 1" w:semiHidden="0" w:uiPriority="9" w:unhideWhenUsed="0" w:qFormat="1"/>
+    <w:lsdException w:name="heading 2" w:uiPriority="9" w:qFormat="1"/>
+    <w:lsdException w:name="heading 3" w:uiPriority="9" w:qFormat="1"/>
+    <w:lsdException w:name="heading 4" w:uiPriority="9" w:qFormat="1"/>
+    <w:lsdException w:name="heading 5" w:uiPriority="9" w:qFormat="1"/>
+    <w:lsdException w:name="heading 6" w:uiPriority="9" w:qFormat="1"/>
+    <w:lsdException w:name="heading 7" w:uiPriority="9" w:qFormat="1"/>
+    <w:lsdException w:name="heading 8" w:uiPriority="9" w:qFormat="1"/>
+    <w:lsdException w:name="heading 9" w:uiPriority="9" w:qFormat="1"/>
+    <w:lsdException w:name="toc 1" w:uiPriority="39"/>
+    <w:lsdException w:name="toc 2" w:uiPriority="39"/>
+    <w:lsdException w:name="toc 3" w:uiPriority="39"/>
+    <w:lsdException w:name="toc 4" w:uiPriority="39"/>
+    <w:lsdException w:name="toc 5" w:uiPriority="39"/>
+    <w:lsdException w:name="toc 6" w:uiPriority="39"/>
+    <w:lsdException w:name="toc 7" w:uiPriority="39"/>
+    <w:lsdException w:name="toc 8" w:uiPriority="39"/>
+    <w:lsdException w:name="toc 9" w:uiPriority="39"/>
+    <w:lsdException w:name="caption" w:uiPriority="35" w:qFormat="1"/>
+    <w:lsdException w:name="Title" w:semiHidden="0" w:uiPriority="10" w:unhideWhenUsed="0" w:qFormat="1"/>
+    <w:lsdException w:name="Default Paragraph Font" w:uiPriority="1"/>
+    <w:lsdException w:name="Subtitle" w:semiHidden="0" w:uiPriority="11" w:unhideWhenUsed="0" w:qFormat="1"/>
+    <w:lsdException w:name="Strong" w:semiHidden="0" w:uiPriority="22" w:unhideWhenUsed="0" w:qFormat="1"/>
+    <w:lsdException w:name="Emphasis" w:semiHidden="0" w:uiPriority="20" w:unhideWhenUsed="0" w:qFormat="1"/>
+    <w:lsdException w:name="Table Grid" w:semiHidden="0" w:uiPriority="39" w:unhideWhenUsed="0"/>
+    <w:lsdException w:name="Note Level 1" w:semiHidden="0" w:unhideWhenUsed="0"/>
+    <w:lsdException w:name="Note Level 2" w:semiHidden="0" w:unhideWhenUsed="0"/>
+    <w:lsdException w:name="Note Level 3" w:semiHidden="0" w:unhideWhenUsed="0"/>
+    <w:lsdException w:name="Note Level 4" w:semiHidden="0" w:unhideWhenUsed="0"/>
+    <w:lsdException w:name="Note Level 5" w:semiHidden="0" w:unhideWhenUsed="0"/>
+    <w:lsdException w:name="Note Level 6" w:semiHidden="0" w:unhideWhenUsed="0"/>
+    <w:lsdException w:name="Note Level 7" w:semiHidden="0" w:unhideWhenUsed="0"/>
+    <w:lsdException w:name="Note Level 8" w:semiHidden="0" w:unhideWhenUsed="0"/>
+    <w:lsdException w:name="Note Level 9" w:semiHidden="0" w:unhideWhenUsed="0"/>
+    <w:lsdException w:name="Placeholder Text" w:unhideWhenUsed="0"/>
+    <w:lsdException w:name="No Spacing" w:semiHidden="0" w:uiPriority="1" w:unhideWhenUsed="0" w:qFormat="1"/>
+    <w:lsdException w:name="Light Shading" w:semiHidden="0" w:uiPriority="60" w:unhideWhenUsed="0"/>
+    <w:lsdException w:name="Light List" w:semiHidden="0" w:uiPriority="61" w:unhideWhenUsed="0"/>
+    <w:lsdException w:name="Light Grid" w:semiHidden="0" w:uiPriority="62" w:unhideWhenUsed="0"/>
+    <w:lsdException w:name="Medium Shading 1" w:semiHidden="0" w:uiPriority="63" w:unhideWhenUsed="0"/>
+    <w:lsdException w:name="Medium Shading 2" w:semiHidden="0" w:uiPriority="64" w:unhideWhenUsed="0"/>
+    <w:lsdException w:name="Medium List 1" w:semiHidden="0" w:uiPriority="65" w:unhideWhenUsed="0"/>
+    <w:lsdException w:name="Medium List 2" w:semiHidden="0" w:uiPriority="66" w:unhideWhenUsed="0"/>
+    <w:lsdException w:name="Medium Grid 1" w:semiHidden="0" w:uiPriority="67" w:unhideWhenUsed="0"/>
+    <w:lsdException w:name="Medium Grid 2" w:semiHidden="0" w:uiPriority="68" w:unhideWhenUsed="0"/>
+    <w:lsdException w:name="Medium Grid 3" w:semiHidden="0" w:uiPriority="69" w:unhideWhenUsed="0"/>
+    <w:lsdException w:name="Dark List" w:semiHidden="0" w:uiPriority="70" w:unhideWhenUsed="0"/>
+    <w:lsdException w:name="Colorful Shading" w:semiHidden="0" w:uiPriority="71" w:unhideWhenUsed="0"/>
+    <w:lsdException w:name="Colorful List" w:semiHidden="0" w:uiPriority="72" w:unhideWhenUsed="0"/>
+    <w:lsdException w:name="Colorful Grid" w:semiHidden="0" w:uiPriority="73" w:unhideWhenUsed="0"/>
+    <w:lsdException w:name="Light Shading Accent 1" w:semiHidden="0" w:uiPriority="60" w:unhideWhenUsed="0"/>
+    <w:lsdException w:name="Light List Accent 1" w:semiHidden="0" w:uiPriority="61" w:unhideWhenUsed="0"/>
+    <w:lsdException w:name="Light Grid Accent 1" w:semiHidden="0" w:uiPriority="62" w:unhideWhenUsed="0"/>
+    <w:lsdException w:name="Medium Shading 1 Accent 1" w:semiHidden="0" w:uiPriority="63" w:unhideWhenUsed="0"/>
+    <w:lsdException w:name="Medium Shading 2 Accent 1" w:semiHidden="0" w:uiPriority="64" w:unhideWhenUsed="0"/>
+    <w:lsdException w:name="Medium List 1 Accent 1" w:semiHidden="0" w:uiPriority="65" w:unhideWhenUsed="0"/>
+    <w:lsdException w:name="Revision" w:unhideWhenUsed="0"/>
+    <w:lsdException w:name="List Paragraph" w:semiHidden="0" w:uiPriority="34" w:unhideWhenUsed="0" w:qFormat="1"/>
+    <w:lsdException w:name="Quote" w:semiHidden="0" w:uiPriority="29" w:unhideWhenUsed="0" w:qFormat="1"/>
+    <w:lsdException w:name="Intense Quote" w:semiHidden="0" w:uiPriority="30" w:unhideWhenUsed="0" w:qFormat="1"/>
+    <w:lsdException w:name="Medium List 2 Accent 1" w:semiHidden="0" w:uiPriority="66" w:unhideWhenUsed="0"/>
+    <w:lsdException w:name="Medium Grid 1 Accent 1" w:semiHidden="0" w:uiPriority="67" w:unhideWhenUsed="0"/>
+    <w:lsdException w:name="Medium Grid 2 Accent 1" w:semiHidden="0" w:uiPriority="68" w:unhideWhenUsed="0"/>
+    <w:lsdException w:name="Medium Grid 3 Accent 1" w:semiHidden="0" w:uiPriority="69" w:unhideWhenUsed="0"/>
+    <w:lsdException w:name="Dark List Accent 1" w:semiHidden="0" w:uiPriority="70" w:unhideWhenUsed="0"/>
+    <w:lsdException w:name="Colorful Shading Accent 1" w:semiHidden="0" w:uiPriority="71" w:unhideWhenUsed="0"/>
+    <w:lsdException w:name="Colorful List Accent 1" w:semiHidden="0" w:uiPriority="72" w:unhideWhenUsed="0"/>
+    <w:lsdException w:name="Colorful Grid Accent 1" w:semiHidden="0" w:uiPriority="73" w:unhideWhenUsed="0"/>
+    <w:lsdException w:name="Light Shading Accent 2" w:semiHidden="0" w:uiPriority="60" w:unhideWhenUsed="0"/>
+    <w:lsdException w:name="Light List Accent 2" w:semiHidden="0" w:uiPriority="61" w:unhideWhenUsed="0"/>
+    <w:lsdException w:name="Light Grid Accent 2" w:semiHidden="0" w:uiPriority="62" w:unhideWhenUsed="0"/>
+    <w:lsdException w:name="Medium Shading 1 Accent 2" w:semiHidden="0" w:uiPriority="63" w:unhideWhenUsed="0"/>
+    <w:lsdException w:name="Medium Shading 2 Accent 2" w:semiHidden="0" w:uiPriority="64" w:unhideWhenUsed="0"/>
+    <w:lsdException w:name="Medium List 1 Accent 2" w:semiHidden="0" w:uiPriority="65" w:unhideWhenUsed="0"/>
+    <w:lsdException w:name="Medium List 2 Accent 2" w:semiHidden="0" w:uiPriority="66" w:unhideWhenUsed="0"/>
+    <w:lsdException w:name="Medium Grid 1 Accent 2" w:semiHidden="0" w:uiPriority="67" w:unhideWhenUsed="0"/>
+    <w:lsdException w:name="Medium Grid 2 Accent 2" w:semiHidden="0" w:uiPriority="68" w:unhideWhenUsed="0"/>
+    <w:lsdException w:name="Medium Grid 3 Accent 2" w:semiHidden="0" w:uiPriority="69" w:unhideWhenUsed="0"/>
+    <w:lsdException w:name="Dark List Accent 2" w:semiHidden="0" w:uiPriority="70" w:unhideWhenUsed="0"/>
+    <w:lsdException w:name="Colorful Shading Accent 2" w:semiHidden="0" w:uiPriority="71" w:unhideWhenUsed="0"/>
+    <w:lsdException w:name="Colorful List Accent 2" w:semiHidden="0" w:uiPriority="72" w:unhideWhenUsed="0"/>
+    <w:lsdException w:name="Colorful Grid Accent 2" w:semiHidden="0" w:uiPriority="73" w:unhideWhenUsed="0"/>
+    <w:lsdException w:name="Light Shading Accent 3" w:semiHidden="0" w:uiPriority="60" w:unhideWhenUsed="0"/>
+    <w:lsdException w:name="Light List Accent 3" w:semiHidden="0" w:uiPriority="61" w:unhideWhenUsed="0"/>
+    <w:lsdException w:name="Light Grid Accent 3" w:semiHidden="0" w:uiPriority="62" w:unhideWhenUsed="0"/>
+    <w:lsdException w:name="Medium Shading 1 Accent 3" w:semiHidden="0" w:uiPriority="63" w:unhideWhenUsed="0"/>
+    <w:lsdException w:name="Medium Shading 2 Accent 3" w:semiHidden="0" w:uiPriority="64" w:unhideWhenUsed="0"/>
+    <w:lsdException w:name="Medium List 1 Accent 3" w:semiHidden="0" w:uiPriority="65" w:unhideWhenUsed="0"/>
+    <w:lsdException w:name="Medium List 2 Accent 3" w:semiHidden="0" w:uiPriority="66" w:unhideWhenUsed="0"/>
+    <w:lsdException w:name="Medium Grid 1 Accent 3" w:semiHidden="0" w:uiPriority="67" w:unhideWhenUsed="0"/>
+    <w:lsdException w:name="Medium Grid 2 Accent 3" w:semiHidden="0" w:uiPriority="68" w:unhideWhenUsed="0"/>
+    <w:lsdException w:name="Medium Grid 3 Accent 3" w:semiHidden="0" w:uiPriority="69" w:unhideWhenUsed="0"/>
+    <w:lsdException w:name="Dark List Accent 3" w:semiHidden="0" w:uiPriority="70" w:unhideWhenUsed="0"/>
+    <w:lsdException w:name="Colorful Shading Accent 3" w:semiHidden="0" w:uiPriority="71" w:unhideWhenUsed="0"/>
+    <w:lsdException w:name="Colorful List Accent 3" w:semiHidden="0" w:uiPriority="72" w:unhideWhenUsed="0"/>
+    <w:lsdException w:name="Colorful Grid Accent 3" w:semiHidden="0" w:uiPriority="73" w:unhideWhenUsed="0"/>
+    <w:lsdException w:name="Light Shading Accent 4" w:semiHidden="0" w:uiPriority="60" w:unhideWhenUsed="0"/>
+    <w:lsdException w:name="Light List Accent 4" w:semiHidden="0" w:uiPriority="61" w:unhideWhenUsed="0"/>
+    <w:lsdException w:name="Light Grid Accent 4" w:semiHidden="0" w:uiPriority="62" w:unhideWhenUsed="0"/>
+    <w:lsdException w:name="Medium Shading 1 Accent 4" w:semiHidden="0" w:uiPriority="63" w:unhideWhenUsed="0"/>
+    <w:lsdException w:name="Medium Shading 2 Accent 4" w:semiHidden="0" w:uiPriority="64" w:unhideWhenUsed="0"/>
+    <w:lsdException w:name="Medium List 1 Accent 4" w:semiHidden="0" w:uiPriority="65" w:unhideWhenUsed="0"/>
+    <w:lsdException w:name="Medium List 2 Accent 4" w:semiHidden="0" w:uiPriority="66" w:unhideWhenUsed="0"/>
+    <w:lsdException w:name="Medium Grid 1 Accent 4" w:semiHidden="0" w:uiPriority="67" w:unhideWhenUsed="0"/>
+    <w:lsdException w:name="Medium Grid 2 Accent 4" w:semiHidden="0" w:uiPriority="68" w:unhideWhenUsed="0"/>
+    <w:lsdException w:name="Medium Grid 3 Accent 4" w:semiHidden="0" w:uiPriority="69" w:unhideWhenUsed="0"/>
+    <w:lsdException w:name="Dark List Accent 4" w:semiHidden="0" w:uiPriority="70" w:unhideWhenUsed="0"/>
+    <w:lsdException w:name="Colorful Shading Accent 4" w:semiHidden="0" w:uiPriority="71" w:unhideWhenUsed="0"/>
+    <w:lsdException w:name="Colorful List Accent 4" w:semiHidden="0" w:uiPriority="72" w:unhideWhenUsed="0"/>
+    <w:lsdException w:name="Colorful Grid Accent 4" w:semiHidden="0" w:uiPriority="73" w:unhideWhenUsed="0"/>
+    <w:lsdException w:name="Light Shading Accent 5" w:semiHidden="0" w:uiPriority="60" w:unhideWhenUsed="0"/>
+    <w:lsdException w:name="Light List Accent 5" w:semiHidden="0" w:uiPriority="61" w:unhideWhenUsed="0"/>
+    <w:lsdException w:name="Light Grid Accent 5" w:semiHidden="0" w:uiPriority="62" w:unhideWhenUsed="0"/>
+    <w:lsdException w:name="Medium Shading 1 Accent 5" w:semiHidden="0" w:uiPriority="63" w:unhideWhenUsed="0"/>
+    <w:lsdException w:name="Medium Shading 2 Accent 5" w:semiHidden="0" w:uiPriority="64" w:unhideWhenUsed="0"/>
+    <w:lsdException w:name="Medium List 1 Accent 5" w:semiHidden="0" w:uiPriority="65" w:unhideWhenUsed="0"/>
+    <w:lsdException w:name="Medium List 2 Accent 5" w:semiHidden="0" w:uiPriority="66" w:unhideWhenUsed="0"/>
+    <w:lsdException w:name="Medium Grid 1 Accent 5" w:semiHidden="0" w:uiPriority="67" w:unhideWhenUsed="0"/>
+    <w:lsdException w:name="Medium Grid 2 Accent 5" w:semiHidden="0" w:uiPriority="68" w:unhideWhenUsed="0"/>
+    <w:lsdException w:name="Medium Grid 3 Accent 5" w:semiHidden="0" w:uiPriority="69" w:unhideWhenUsed="0"/>
+    <w:lsdException w:name="Dark List Accent 5" w:semiHidden="0" w:uiPriority="70" w:unhideWhenUsed="0"/>
+    <w:lsdException w:name="Colorful Shading Accent 5" w:semiHidden="0" w:uiPriority="71" w:unhideWhenUsed="0"/>
+    <w:lsdException w:name="Colorful List Accent 5" w:semiHidden="0" w:uiPriority="72" w:unhideWhenUsed="0"/>
+    <w:lsdException w:name="Colorful Grid Accent 5" w:semiHidden="0" w:uiPriority="73" w:unhideWhenUsed="0"/>
+    <w:lsdException w:name="Light Shading Accent 6" w:semiHidden="0" w:uiPriority="60" w:unhideWhenUsed="0"/>
+    <w:lsdException w:name="Light List Accent 6" w:semiHidden="0" w:uiPriority="61" w:unhideWhenUsed="0"/>
+    <w:lsdException w:name="Light Grid Accent 6" w:semiHidden="0" w:uiPriority="62" w:unhideWhenUsed="0"/>
+    <w:lsdException w:name="Medium Shading 1 Accent 6" w:semiHidden="0" w:uiPriority="63" w:unhideWhenUsed="0"/>
+    <w:lsdException w:name="Medium Shading 2 Accent 6" w:semiHidden="0" w:uiPriority="64" w:unhideWhenUsed="0"/>
+    <w:lsdException w:name="Medium List 1 Accent 6" w:semiHidden="0" w:uiPriority="65" w:unhideWhenUsed="0"/>
+    <w:lsdException w:name="Medium List 2 Accent 6" w:semiHidden="0" w:uiPriority="66" w:unhideWhenUsed="0"/>
+    <w:lsdException w:name="Medium Grid 1 Accent 6" w:semiHidden="0" w:uiPriority="67" w:unhideWhenUsed="0"/>
+    <w:lsdException w:name="Medium Grid 2 Accent 6" w:semiHidden="0" w:uiPriority="68" w:unhideWhenUsed="0"/>
+    <w:lsdException w:name="Medium Grid 3 Accent 6" w:semiHidden="0" w:uiPriority="69" w:unhideWhenUsed="0"/>
+    <w:lsdException w:name="Dark List Accent 6" w:semiHidden="0" w:uiPriority="70" w:unhideWhenUsed="0"/>
+    <w:lsdException w:name="Colorful Shading Accent 6" w:semiHidden="0" w:uiPriority="71" w:unhideWhenUsed="0"/>
+    <w:lsdException w:name="Colorful List Accent 6" w:semiHidden="0" w:uiPriority="72" w:unhideWhenUsed="0"/>
+    <w:lsdException w:name="Colorful Grid Accent 6" w:semiHidden="0" w:uiPriority="73" w:unhideWhenUsed="0"/>
+    <w:lsdException w:name="Subtle Emphasis" w:semiHidden="0" w:uiPriority="19" w:unhideWhenUsed="0" w:qFormat="1"/>
+    <w:lsdException w:name="Intense Emphasis" w:semiHidden="0" w:uiPriority="21" w:unhideWhenUsed="0" w:qFormat="1"/>
+    <w:lsdException w:name="Subtle Reference" w:semiHidden="0" w:uiPriority="31" w:unhideWhenUsed="0" w:qFormat="1"/>
+    <w:lsdException w:name="Intense Reference" w:semiHidden="0" w:uiPriority="32" w:unhideWhenUsed="0" w:qFormat="1"/>
+    <w:lsdException w:name="Book Title" w:semiHidden="0" w:uiPriority="33" w:unhideWhenUsed="0" w:qFormat="1"/>
+    <w:lsdException w:name="Bibliography" w:uiPriority="37"/>
+    <w:lsdException w:name="TOC Heading" w:uiPriority="39" w:qFormat="1"/>
   </w:latentStyles>
   <w:style w:type="paragraph" w:default="1" w:styleId="Normal">
     <w:name w:val="Normal"/>
@@ -6117,6 +5893,7 @@
       <w:spacing w:after="0" w:line="240" w:lineRule="auto"/>
     </w:pPr>
     <w:tblPr>
+      <w:tblInd w:w="0" w:type="dxa"/>
       <w:tblBorders>
         <w:top w:val="single" w:sz="4" w:space="0" w:color="auto"/>
         <w:left w:val="single" w:sz="4" w:space="0" w:color="auto"/>
@@ -6125,6 +5902,527 @@
         <w:insideH w:val="single" w:sz="4" w:space="0" w:color="auto"/>
         <w:insideV w:val="single" w:sz="4" w:space="0" w:color="auto"/>
       </w:tblBorders>
+      <w:tblCellMar>
+        <w:top w:w="0" w:type="dxa"/>
+        <w:left w:w="108" w:type="dxa"/>
+        <w:bottom w:w="0" w:type="dxa"/>
+        <w:right w:w="108" w:type="dxa"/>
+      </w:tblCellMar>
+    </w:tblPr>
+  </w:style>
+  <w:style w:type="character" w:customStyle="1" w:styleId="Heading4Char">
+    <w:name w:val="Heading 4 Char"/>
+    <w:basedOn w:val="DefaultParagraphFont"/>
+    <w:link w:val="Heading4"/>
+    <w:uiPriority w:val="9"/>
+    <w:rsid w:val="00EE0DDD"/>
+    <w:rPr>
+      <w:rFonts w:asciiTheme="majorHAnsi" w:eastAsiaTheme="majorEastAsia" w:hAnsiTheme="majorHAnsi" w:cstheme="majorBidi"/>
+      <w:i/>
+      <w:iCs/>
+      <w:color w:val="2E74B5" w:themeColor="accent1" w:themeShade="BF"/>
+    </w:rPr>
+  </w:style>
+  <w:style w:type="character" w:styleId="Hyperlink">
+    <w:name w:val="Hyperlink"/>
+    <w:basedOn w:val="DefaultParagraphFont"/>
+    <w:uiPriority w:val="99"/>
+    <w:unhideWhenUsed/>
+    <w:rsid w:val="0019314B"/>
+    <w:rPr>
+      <w:color w:val="0563C1" w:themeColor="hyperlink"/>
+      <w:u w:val="single"/>
+    </w:rPr>
+  </w:style>
+</w:styles>
+</file>
+
+<file path=word/stylesWithEffects.xml><?xml version="1.0" encoding="utf-8"?>
+<w:styles xmlns:wpc="http://schemas.microsoft.com/office/word/2010/wordprocessingCanvas" xmlns:mo="http://schemas.microsoft.com/office/mac/office/2008/main" xmlns:mc="http://schemas.openxmlformats.org/markup-compatibility/2006" xmlns:mv="urn:schemas-microsoft-com:mac:vml" xmlns:o="urn:schemas-microsoft-com:office:office" xmlns:r="http://schemas.openxmlformats.org/officeDocument/2006/relationships" xmlns:m="http://schemas.openxmlformats.org/officeDocument/2006/math" xmlns:v="urn:schemas-microsoft-com:vml" xmlns:wp14="http://schemas.microsoft.com/office/word/2010/wordprocessingDrawing" xmlns:wp="http://schemas.openxmlformats.org/drawingml/2006/wordprocessingDrawing" xmlns:w10="urn:schemas-microsoft-com:office:word" xmlns:w="http://schemas.openxmlformats.org/wordprocessingml/2006/main" xmlns:w14="http://schemas.microsoft.com/office/word/2010/wordml" xmlns:wpg="http://schemas.microsoft.com/office/word/2010/wordprocessingGroup" xmlns:wpi="http://schemas.microsoft.com/office/word/2010/wordprocessingInk" xmlns:wne="http://schemas.microsoft.com/office/word/2006/wordml" xmlns:wps="http://schemas.microsoft.com/office/word/2010/wordprocessingShape" mc:Ignorable="w14 wp14 mv">
+  <w:docDefaults>
+    <w:rPrDefault>
+      <w:rPr>
+        <w:rFonts w:asciiTheme="minorHAnsi" w:eastAsiaTheme="minorHAnsi" w:hAnsiTheme="minorHAnsi" w:cstheme="minorBidi"/>
+        <w:sz w:val="22"/>
+        <w:szCs w:val="22"/>
+        <w:lang w:val="en-US" w:eastAsia="en-US" w:bidi="ar-SA"/>
+      </w:rPr>
+    </w:rPrDefault>
+    <w:pPrDefault>
+      <w:pPr>
+        <w:spacing w:after="160" w:line="259" w:lineRule="auto"/>
+      </w:pPr>
+    </w:pPrDefault>
+  </w:docDefaults>
+  <w:latentStyles w:defLockedState="0" w:defUIPriority="99" w:defSemiHidden="1" w:defUnhideWhenUsed="1" w:defQFormat="0" w:count="276">
+    <w:lsdException w:name="Normal" w:semiHidden="0" w:uiPriority="0" w:unhideWhenUsed="0" w:qFormat="1"/>
+    <w:lsdException w:name="heading 1" w:semiHidden="0" w:uiPriority="9" w:unhideWhenUsed="0" w:qFormat="1"/>
+    <w:lsdException w:name="heading 2" w:uiPriority="9" w:qFormat="1"/>
+    <w:lsdException w:name="heading 3" w:uiPriority="9" w:qFormat="1"/>
+    <w:lsdException w:name="heading 4" w:uiPriority="9" w:qFormat="1"/>
+    <w:lsdException w:name="heading 5" w:uiPriority="9" w:qFormat="1"/>
+    <w:lsdException w:name="heading 6" w:uiPriority="9" w:qFormat="1"/>
+    <w:lsdException w:name="heading 7" w:uiPriority="9" w:qFormat="1"/>
+    <w:lsdException w:name="heading 8" w:uiPriority="9" w:qFormat="1"/>
+    <w:lsdException w:name="heading 9" w:uiPriority="9" w:qFormat="1"/>
+    <w:lsdException w:name="toc 1" w:uiPriority="39"/>
+    <w:lsdException w:name="toc 2" w:uiPriority="39"/>
+    <w:lsdException w:name="toc 3" w:uiPriority="39"/>
+    <w:lsdException w:name="toc 4" w:uiPriority="39"/>
+    <w:lsdException w:name="toc 5" w:uiPriority="39"/>
+    <w:lsdException w:name="toc 6" w:uiPriority="39"/>
+    <w:lsdException w:name="toc 7" w:uiPriority="39"/>
+    <w:lsdException w:name="toc 8" w:uiPriority="39"/>
+    <w:lsdException w:name="toc 9" w:uiPriority="39"/>
+    <w:lsdException w:name="caption" w:uiPriority="35" w:qFormat="1"/>
+    <w:lsdException w:name="Title" w:semiHidden="0" w:uiPriority="10" w:unhideWhenUsed="0" w:qFormat="1"/>
+    <w:lsdException w:name="Default Paragraph Font" w:uiPriority="1"/>
+    <w:lsdException w:name="Subtitle" w:semiHidden="0" w:uiPriority="11" w:unhideWhenUsed="0" w:qFormat="1"/>
+    <w:lsdException w:name="Strong" w:semiHidden="0" w:uiPriority="22" w:unhideWhenUsed="0" w:qFormat="1"/>
+    <w:lsdException w:name="Emphasis" w:semiHidden="0" w:uiPriority="20" w:unhideWhenUsed="0" w:qFormat="1"/>
+    <w:lsdException w:name="Table Grid" w:semiHidden="0" w:uiPriority="39" w:unhideWhenUsed="0"/>
+    <w:lsdException w:name="Note Level 1" w:semiHidden="0" w:unhideWhenUsed="0"/>
+    <w:lsdException w:name="Note Level 2" w:semiHidden="0" w:unhideWhenUsed="0"/>
+    <w:lsdException w:name="Note Level 3" w:semiHidden="0" w:unhideWhenUsed="0"/>
+    <w:lsdException w:name="Note Level 4" w:semiHidden="0" w:unhideWhenUsed="0"/>
+    <w:lsdException w:name="Note Level 5" w:semiHidden="0" w:unhideWhenUsed="0"/>
+    <w:lsdException w:name="Note Level 6" w:semiHidden="0" w:unhideWhenUsed="0"/>
+    <w:lsdException w:name="Note Level 7" w:semiHidden="0" w:unhideWhenUsed="0"/>
+    <w:lsdException w:name="Note Level 8" w:semiHidden="0" w:unhideWhenUsed="0"/>
+    <w:lsdException w:name="Note Level 9" w:semiHidden="0" w:unhideWhenUsed="0"/>
+    <w:lsdException w:name="Placeholder Text" w:unhideWhenUsed="0"/>
+    <w:lsdException w:name="No Spacing" w:semiHidden="0" w:uiPriority="1" w:unhideWhenUsed="0" w:qFormat="1"/>
+    <w:lsdException w:name="Light Shading" w:semiHidden="0" w:uiPriority="60" w:unhideWhenUsed="0"/>
+    <w:lsdException w:name="Light List" w:semiHidden="0" w:uiPriority="61" w:unhideWhenUsed="0"/>
+    <w:lsdException w:name="Light Grid" w:semiHidden="0" w:uiPriority="62" w:unhideWhenUsed="0"/>
+    <w:lsdException w:name="Medium Shading 1" w:semiHidden="0" w:uiPriority="63" w:unhideWhenUsed="0"/>
+    <w:lsdException w:name="Medium Shading 2" w:semiHidden="0" w:uiPriority="64" w:unhideWhenUsed="0"/>
+    <w:lsdException w:name="Medium List 1" w:semiHidden="0" w:uiPriority="65" w:unhideWhenUsed="0"/>
+    <w:lsdException w:name="Medium List 2" w:semiHidden="0" w:uiPriority="66" w:unhideWhenUsed="0"/>
+    <w:lsdException w:name="Medium Grid 1" w:semiHidden="0" w:uiPriority="67" w:unhideWhenUsed="0"/>
+    <w:lsdException w:name="Medium Grid 2" w:semiHidden="0" w:uiPriority="68" w:unhideWhenUsed="0"/>
+    <w:lsdException w:name="Medium Grid 3" w:semiHidden="0" w:uiPriority="69" w:unhideWhenUsed="0"/>
+    <w:lsdException w:name="Dark List" w:semiHidden="0" w:uiPriority="70" w:unhideWhenUsed="0"/>
+    <w:lsdException w:name="Colorful Shading" w:semiHidden="0" w:uiPriority="71" w:unhideWhenUsed="0"/>
+    <w:lsdException w:name="Colorful List" w:semiHidden="0" w:uiPriority="72" w:unhideWhenUsed="0"/>
+    <w:lsdException w:name="Colorful Grid" w:semiHidden="0" w:uiPriority="73" w:unhideWhenUsed="0"/>
+    <w:lsdException w:name="Light Shading Accent 1" w:semiHidden="0" w:uiPriority="60" w:unhideWhenUsed="0"/>
+    <w:lsdException w:name="Light List Accent 1" w:semiHidden="0" w:uiPriority="61" w:unhideWhenUsed="0"/>
+    <w:lsdException w:name="Light Grid Accent 1" w:semiHidden="0" w:uiPriority="62" w:unhideWhenUsed="0"/>
+    <w:lsdException w:name="Medium Shading 1 Accent 1" w:semiHidden="0" w:uiPriority="63" w:unhideWhenUsed="0"/>
+    <w:lsdException w:name="Medium Shading 2 Accent 1" w:semiHidden="0" w:uiPriority="64" w:unhideWhenUsed="0"/>
+    <w:lsdException w:name="Medium List 1 Accent 1" w:semiHidden="0" w:uiPriority="65" w:unhideWhenUsed="0"/>
+    <w:lsdException w:name="Revision" w:unhideWhenUsed="0"/>
+    <w:lsdException w:name="List Paragraph" w:semiHidden="0" w:uiPriority="34" w:unhideWhenUsed="0" w:qFormat="1"/>
+    <w:lsdException w:name="Quote" w:semiHidden="0" w:uiPriority="29" w:unhideWhenUsed="0" w:qFormat="1"/>
+    <w:lsdException w:name="Intense Quote" w:semiHidden="0" w:uiPriority="30" w:unhideWhenUsed="0" w:qFormat="1"/>
+    <w:lsdException w:name="Medium List 2 Accent 1" w:semiHidden="0" w:uiPriority="66" w:unhideWhenUsed="0"/>
+    <w:lsdException w:name="Medium Grid 1 Accent 1" w:semiHidden="0" w:uiPriority="67" w:unhideWhenUsed="0"/>
+    <w:lsdException w:name="Medium Grid 2 Accent 1" w:semiHidden="0" w:uiPriority="68" w:unhideWhenUsed="0"/>
+    <w:lsdException w:name="Medium Grid 3 Accent 1" w:semiHidden="0" w:uiPriority="69" w:unhideWhenUsed="0"/>
+    <w:lsdException w:name="Dark List Accent 1" w:semiHidden="0" w:uiPriority="70" w:unhideWhenUsed="0"/>
+    <w:lsdException w:name="Colorful Shading Accent 1" w:semiHidden="0" w:uiPriority="71" w:unhideWhenUsed="0"/>
+    <w:lsdException w:name="Colorful List Accent 1" w:semiHidden="0" w:uiPriority="72" w:unhideWhenUsed="0"/>
+    <w:lsdException w:name="Colorful Grid Accent 1" w:semiHidden="0" w:uiPriority="73" w:unhideWhenUsed="0"/>
+    <w:lsdException w:name="Light Shading Accent 2" w:semiHidden="0" w:uiPriority="60" w:unhideWhenUsed="0"/>
+    <w:lsdException w:name="Light List Accent 2" w:semiHidden="0" w:uiPriority="61" w:unhideWhenUsed="0"/>
+    <w:lsdException w:name="Light Grid Accent 2" w:semiHidden="0" w:uiPriority="62" w:unhideWhenUsed="0"/>
+    <w:lsdException w:name="Medium Shading 1 Accent 2" w:semiHidden="0" w:uiPriority="63" w:unhideWhenUsed="0"/>
+    <w:lsdException w:name="Medium Shading 2 Accent 2" w:semiHidden="0" w:uiPriority="64" w:unhideWhenUsed="0"/>
+    <w:lsdException w:name="Medium List 1 Accent 2" w:semiHidden="0" w:uiPriority="65" w:unhideWhenUsed="0"/>
+    <w:lsdException w:name="Medium List 2 Accent 2" w:semiHidden="0" w:uiPriority="66" w:unhideWhenUsed="0"/>
+    <w:lsdException w:name="Medium Grid 1 Accent 2" w:semiHidden="0" w:uiPriority="67" w:unhideWhenUsed="0"/>
+    <w:lsdException w:name="Medium Grid 2 Accent 2" w:semiHidden="0" w:uiPriority="68" w:unhideWhenUsed="0"/>
+    <w:lsdException w:name="Medium Grid 3 Accent 2" w:semiHidden="0" w:uiPriority="69" w:unhideWhenUsed="0"/>
+    <w:lsdException w:name="Dark List Accent 2" w:semiHidden="0" w:uiPriority="70" w:unhideWhenUsed="0"/>
+    <w:lsdException w:name="Colorful Shading Accent 2" w:semiHidden="0" w:uiPriority="71" w:unhideWhenUsed="0"/>
+    <w:lsdException w:name="Colorful List Accent 2" w:semiHidden="0" w:uiPriority="72" w:unhideWhenUsed="0"/>
+    <w:lsdException w:name="Colorful Grid Accent 2" w:semiHidden="0" w:uiPriority="73" w:unhideWhenUsed="0"/>
+    <w:lsdException w:name="Light Shading Accent 3" w:semiHidden="0" w:uiPriority="60" w:unhideWhenUsed="0"/>
+    <w:lsdException w:name="Light List Accent 3" w:semiHidden="0" w:uiPriority="61" w:unhideWhenUsed="0"/>
+    <w:lsdException w:name="Light Grid Accent 3" w:semiHidden="0" w:uiPriority="62" w:unhideWhenUsed="0"/>
+    <w:lsdException w:name="Medium Shading 1 Accent 3" w:semiHidden="0" w:uiPriority="63" w:unhideWhenUsed="0"/>
+    <w:lsdException w:name="Medium Shading 2 Accent 3" w:semiHidden="0" w:uiPriority="64" w:unhideWhenUsed="0"/>
+    <w:lsdException w:name="Medium List 1 Accent 3" w:semiHidden="0" w:uiPriority="65" w:unhideWhenUsed="0"/>
+    <w:lsdException w:name="Medium List 2 Accent 3" w:semiHidden="0" w:uiPriority="66" w:unhideWhenUsed="0"/>
+    <w:lsdException w:name="Medium Grid 1 Accent 3" w:semiHidden="0" w:uiPriority="67" w:unhideWhenUsed="0"/>
+    <w:lsdException w:name="Medium Grid 2 Accent 3" w:semiHidden="0" w:uiPriority="68" w:unhideWhenUsed="0"/>
+    <w:lsdException w:name="Medium Grid 3 Accent 3" w:semiHidden="0" w:uiPriority="69" w:unhideWhenUsed="0"/>
+    <w:lsdException w:name="Dark List Accent 3" w:semiHidden="0" w:uiPriority="70" w:unhideWhenUsed="0"/>
+    <w:lsdException w:name="Colorful Shading Accent 3" w:semiHidden="0" w:uiPriority="71" w:unhideWhenUsed="0"/>
+    <w:lsdException w:name="Colorful List Accent 3" w:semiHidden="0" w:uiPriority="72" w:unhideWhenUsed="0"/>
+    <w:lsdException w:name="Colorful Grid Accent 3" w:semiHidden="0" w:uiPriority="73" w:unhideWhenUsed="0"/>
+    <w:lsdException w:name="Light Shading Accent 4" w:semiHidden="0" w:uiPriority="60" w:unhideWhenUsed="0"/>
+    <w:lsdException w:name="Light List Accent 4" w:semiHidden="0" w:uiPriority="61" w:unhideWhenUsed="0"/>
+    <w:lsdException w:name="Light Grid Accent 4" w:semiHidden="0" w:uiPriority="62" w:unhideWhenUsed="0"/>
+    <w:lsdException w:name="Medium Shading 1 Accent 4" w:semiHidden="0" w:uiPriority="63" w:unhideWhenUsed="0"/>
+    <w:lsdException w:name="Medium Shading 2 Accent 4" w:semiHidden="0" w:uiPriority="64" w:unhideWhenUsed="0"/>
+    <w:lsdException w:name="Medium List 1 Accent 4" w:semiHidden="0" w:uiPriority="65" w:unhideWhenUsed="0"/>
+    <w:lsdException w:name="Medium List 2 Accent 4" w:semiHidden="0" w:uiPriority="66" w:unhideWhenUsed="0"/>
+    <w:lsdException w:name="Medium Grid 1 Accent 4" w:semiHidden="0" w:uiPriority="67" w:unhideWhenUsed="0"/>
+    <w:lsdException w:name="Medium Grid 2 Accent 4" w:semiHidden="0" w:uiPriority="68" w:unhideWhenUsed="0"/>
+    <w:lsdException w:name="Medium Grid 3 Accent 4" w:semiHidden="0" w:uiPriority="69" w:unhideWhenUsed="0"/>
+    <w:lsdException w:name="Dark List Accent 4" w:semiHidden="0" w:uiPriority="70" w:unhideWhenUsed="0"/>
+    <w:lsdException w:name="Colorful Shading Accent 4" w:semiHidden="0" w:uiPriority="71" w:unhideWhenUsed="0"/>
+    <w:lsdException w:name="Colorful List Accent 4" w:semiHidden="0" w:uiPriority="72" w:unhideWhenUsed="0"/>
+    <w:lsdException w:name="Colorful Grid Accent 4" w:semiHidden="0" w:uiPriority="73" w:unhideWhenUsed="0"/>
+    <w:lsdException w:name="Light Shading Accent 5" w:semiHidden="0" w:uiPriority="60" w:unhideWhenUsed="0"/>
+    <w:lsdException w:name="Light List Accent 5" w:semiHidden="0" w:uiPriority="61" w:unhideWhenUsed="0"/>
+    <w:lsdException w:name="Light Grid Accent 5" w:semiHidden="0" w:uiPriority="62" w:unhideWhenUsed="0"/>
+    <w:lsdException w:name="Medium Shading 1 Accent 5" w:semiHidden="0" w:uiPriority="63" w:unhideWhenUsed="0"/>
+    <w:lsdException w:name="Medium Shading 2 Accent 5" w:semiHidden="0" w:uiPriority="64" w:unhideWhenUsed="0"/>
+    <w:lsdException w:name="Medium List 1 Accent 5" w:semiHidden="0" w:uiPriority="65" w:unhideWhenUsed="0"/>
+    <w:lsdException w:name="Medium List 2 Accent 5" w:semiHidden="0" w:uiPriority="66" w:unhideWhenUsed="0"/>
+    <w:lsdException w:name="Medium Grid 1 Accent 5" w:semiHidden="0" w:uiPriority="67" w:unhideWhenUsed="0"/>
+    <w:lsdException w:name="Medium Grid 2 Accent 5" w:semiHidden="0" w:uiPriority="68" w:unhideWhenUsed="0"/>
+    <w:lsdException w:name="Medium Grid 3 Accent 5" w:semiHidden="0" w:uiPriority="69" w:unhideWhenUsed="0"/>
+    <w:lsdException w:name="Dark List Accent 5" w:semiHidden="0" w:uiPriority="70" w:unhideWhenUsed="0"/>
+    <w:lsdException w:name="Colorful Shading Accent 5" w:semiHidden="0" w:uiPriority="71" w:unhideWhenUsed="0"/>
+    <w:lsdException w:name="Colorful List Accent 5" w:semiHidden="0" w:uiPriority="72" w:unhideWhenUsed="0"/>
+    <w:lsdException w:name="Colorful Grid Accent 5" w:semiHidden="0" w:uiPriority="73" w:unhideWhenUsed="0"/>
+    <w:lsdException w:name="Light Shading Accent 6" w:semiHidden="0" w:uiPriority="60" w:unhideWhenUsed="0"/>
+    <w:lsdException w:name="Light List Accent 6" w:semiHidden="0" w:uiPriority="61" w:unhideWhenUsed="0"/>
+    <w:lsdException w:name="Light Grid Accent 6" w:semiHidden="0" w:uiPriority="62" w:unhideWhenUsed="0"/>
+    <w:lsdException w:name="Medium Shading 1 Accent 6" w:semiHidden="0" w:uiPriority="63" w:unhideWhenUsed="0"/>
+    <w:lsdException w:name="Medium Shading 2 Accent 6" w:semiHidden="0" w:uiPriority="64" w:unhideWhenUsed="0"/>
+    <w:lsdException w:name="Medium List 1 Accent 6" w:semiHidden="0" w:uiPriority="65" w:unhideWhenUsed="0"/>
+    <w:lsdException w:name="Medium List 2 Accent 6" w:semiHidden="0" w:uiPriority="66" w:unhideWhenUsed="0"/>
+    <w:lsdException w:name="Medium Grid 1 Accent 6" w:semiHidden="0" w:uiPriority="67" w:unhideWhenUsed="0"/>
+    <w:lsdException w:name="Medium Grid 2 Accent 6" w:semiHidden="0" w:uiPriority="68" w:unhideWhenUsed="0"/>
+    <w:lsdException w:name="Medium Grid 3 Accent 6" w:semiHidden="0" w:uiPriority="69" w:unhideWhenUsed="0"/>
+    <w:lsdException w:name="Dark List Accent 6" w:semiHidden="0" w:uiPriority="70" w:unhideWhenUsed="0"/>
+    <w:lsdException w:name="Colorful Shading Accent 6" w:semiHidden="0" w:uiPriority="71" w:unhideWhenUsed="0"/>
+    <w:lsdException w:name="Colorful List Accent 6" w:semiHidden="0" w:uiPriority="72" w:unhideWhenUsed="0"/>
+    <w:lsdException w:name="Colorful Grid Accent 6" w:semiHidden="0" w:uiPriority="73" w:unhideWhenUsed="0"/>
+    <w:lsdException w:name="Subtle Emphasis" w:semiHidden="0" w:uiPriority="19" w:unhideWhenUsed="0" w:qFormat="1"/>
+    <w:lsdException w:name="Intense Emphasis" w:semiHidden="0" w:uiPriority="21" w:unhideWhenUsed="0" w:qFormat="1"/>
+    <w:lsdException w:name="Subtle Reference" w:semiHidden="0" w:uiPriority="31" w:unhideWhenUsed="0" w:qFormat="1"/>
+    <w:lsdException w:name="Intense Reference" w:semiHidden="0" w:uiPriority="32" w:unhideWhenUsed="0" w:qFormat="1"/>
+    <w:lsdException w:name="Book Title" w:semiHidden="0" w:uiPriority="33" w:unhideWhenUsed="0" w:qFormat="1"/>
+    <w:lsdException w:name="Bibliography" w:uiPriority="37"/>
+    <w:lsdException w:name="TOC Heading" w:uiPriority="39" w:qFormat="1"/>
+  </w:latentStyles>
+  <w:style w:type="paragraph" w:default="1" w:styleId="Normal">
+    <w:name w:val="Normal"/>
+    <w:qFormat/>
+  </w:style>
+  <w:style w:type="paragraph" w:styleId="Heading1">
+    <w:name w:val="heading 1"/>
+    <w:basedOn w:val="Normal"/>
+    <w:next w:val="Normal"/>
+    <w:link w:val="Heading1Char"/>
+    <w:uiPriority w:val="9"/>
+    <w:qFormat/>
+    <w:rsid w:val="009C1C35"/>
+    <w:pPr>
+      <w:keepNext/>
+      <w:keepLines/>
+      <w:spacing w:before="240" w:after="0"/>
+      <w:outlineLvl w:val="0"/>
+    </w:pPr>
+    <w:rPr>
+      <w:rFonts w:asciiTheme="majorHAnsi" w:eastAsiaTheme="majorEastAsia" w:hAnsiTheme="majorHAnsi" w:cstheme="majorBidi"/>
+      <w:color w:val="2E74B5" w:themeColor="accent1" w:themeShade="BF"/>
+      <w:sz w:val="32"/>
+      <w:szCs w:val="32"/>
+    </w:rPr>
+  </w:style>
+  <w:style w:type="paragraph" w:styleId="Heading2">
+    <w:name w:val="heading 2"/>
+    <w:basedOn w:val="Normal"/>
+    <w:next w:val="Normal"/>
+    <w:link w:val="Heading2Char"/>
+    <w:uiPriority w:val="9"/>
+    <w:unhideWhenUsed/>
+    <w:qFormat/>
+    <w:rsid w:val="000E14EA"/>
+    <w:pPr>
+      <w:keepNext/>
+      <w:keepLines/>
+      <w:spacing w:before="40" w:after="0"/>
+      <w:outlineLvl w:val="1"/>
+    </w:pPr>
+    <w:rPr>
+      <w:rFonts w:asciiTheme="majorHAnsi" w:eastAsiaTheme="majorEastAsia" w:hAnsiTheme="majorHAnsi" w:cstheme="majorBidi"/>
+      <w:color w:val="2E74B5" w:themeColor="accent1" w:themeShade="BF"/>
+      <w:sz w:val="26"/>
+      <w:szCs w:val="26"/>
+    </w:rPr>
+  </w:style>
+  <w:style w:type="paragraph" w:styleId="Heading3">
+    <w:name w:val="heading 3"/>
+    <w:basedOn w:val="Normal"/>
+    <w:next w:val="Normal"/>
+    <w:link w:val="Heading3Char"/>
+    <w:uiPriority w:val="9"/>
+    <w:unhideWhenUsed/>
+    <w:qFormat/>
+    <w:rsid w:val="004359F9"/>
+    <w:pPr>
+      <w:keepNext/>
+      <w:keepLines/>
+      <w:spacing w:before="40" w:after="0"/>
+      <w:outlineLvl w:val="2"/>
+    </w:pPr>
+    <w:rPr>
+      <w:rFonts w:asciiTheme="majorHAnsi" w:eastAsiaTheme="majorEastAsia" w:hAnsiTheme="majorHAnsi" w:cstheme="majorBidi"/>
+      <w:color w:val="1F4D78" w:themeColor="accent1" w:themeShade="7F"/>
+      <w:sz w:val="24"/>
+      <w:szCs w:val="24"/>
+    </w:rPr>
+  </w:style>
+  <w:style w:type="paragraph" w:styleId="Heading4">
+    <w:name w:val="heading 4"/>
+    <w:basedOn w:val="Normal"/>
+    <w:next w:val="Normal"/>
+    <w:link w:val="Heading4Char"/>
+    <w:uiPriority w:val="9"/>
+    <w:unhideWhenUsed/>
+    <w:qFormat/>
+    <w:rsid w:val="00EE0DDD"/>
+    <w:pPr>
+      <w:keepNext/>
+      <w:keepLines/>
+      <w:spacing w:before="40" w:after="0"/>
+      <w:outlineLvl w:val="3"/>
+    </w:pPr>
+    <w:rPr>
+      <w:rFonts w:asciiTheme="majorHAnsi" w:eastAsiaTheme="majorEastAsia" w:hAnsiTheme="majorHAnsi" w:cstheme="majorBidi"/>
+      <w:i/>
+      <w:iCs/>
+      <w:color w:val="2E74B5" w:themeColor="accent1" w:themeShade="BF"/>
+    </w:rPr>
+  </w:style>
+  <w:style w:type="character" w:default="1" w:styleId="DefaultParagraphFont">
+    <w:name w:val="Default Paragraph Font"/>
+    <w:uiPriority w:val="1"/>
+    <w:semiHidden/>
+    <w:unhideWhenUsed/>
+  </w:style>
+  <w:style w:type="table" w:default="1" w:styleId="TableNormal">
+    <w:name w:val="Normal Table"/>
+    <w:uiPriority w:val="99"/>
+    <w:semiHidden/>
+    <w:unhideWhenUsed/>
+    <w:tblPr>
+      <w:tblInd w:w="0" w:type="dxa"/>
+      <w:tblCellMar>
+        <w:top w:w="0" w:type="dxa"/>
+        <w:left w:w="108" w:type="dxa"/>
+        <w:bottom w:w="0" w:type="dxa"/>
+        <w:right w:w="108" w:type="dxa"/>
+      </w:tblCellMar>
+    </w:tblPr>
+  </w:style>
+  <w:style w:type="numbering" w:default="1" w:styleId="NoList">
+    <w:name w:val="No List"/>
+    <w:uiPriority w:val="99"/>
+    <w:semiHidden/>
+    <w:unhideWhenUsed/>
+  </w:style>
+  <w:style w:type="paragraph" w:styleId="Header">
+    <w:name w:val="header"/>
+    <w:basedOn w:val="Normal"/>
+    <w:link w:val="HeaderChar"/>
+    <w:uiPriority w:val="99"/>
+    <w:unhideWhenUsed/>
+    <w:rsid w:val="00FE2609"/>
+    <w:pPr>
+      <w:tabs>
+        <w:tab w:val="center" w:pos="4680"/>
+        <w:tab w:val="right" w:pos="9360"/>
+      </w:tabs>
+      <w:spacing w:after="0" w:line="240" w:lineRule="auto"/>
+    </w:pPr>
+  </w:style>
+  <w:style w:type="character" w:customStyle="1" w:styleId="HeaderChar">
+    <w:name w:val="Header Char"/>
+    <w:basedOn w:val="DefaultParagraphFont"/>
+    <w:link w:val="Header"/>
+    <w:uiPriority w:val="99"/>
+    <w:rsid w:val="00FE2609"/>
+  </w:style>
+  <w:style w:type="paragraph" w:styleId="Footer">
+    <w:name w:val="footer"/>
+    <w:basedOn w:val="Normal"/>
+    <w:link w:val="FooterChar"/>
+    <w:uiPriority w:val="99"/>
+    <w:unhideWhenUsed/>
+    <w:rsid w:val="00FE2609"/>
+    <w:pPr>
+      <w:tabs>
+        <w:tab w:val="center" w:pos="4680"/>
+        <w:tab w:val="right" w:pos="9360"/>
+      </w:tabs>
+      <w:spacing w:after="0" w:line="240" w:lineRule="auto"/>
+    </w:pPr>
+  </w:style>
+  <w:style w:type="character" w:customStyle="1" w:styleId="FooterChar">
+    <w:name w:val="Footer Char"/>
+    <w:basedOn w:val="DefaultParagraphFont"/>
+    <w:link w:val="Footer"/>
+    <w:uiPriority w:val="99"/>
+    <w:rsid w:val="00FE2609"/>
+  </w:style>
+  <w:style w:type="paragraph" w:styleId="Title">
+    <w:name w:val="Title"/>
+    <w:basedOn w:val="Normal"/>
+    <w:next w:val="Normal"/>
+    <w:link w:val="TitleChar"/>
+    <w:uiPriority w:val="10"/>
+    <w:qFormat/>
+    <w:rsid w:val="00FE2609"/>
+    <w:pPr>
+      <w:spacing w:after="0" w:line="240" w:lineRule="auto"/>
+      <w:contextualSpacing/>
+    </w:pPr>
+    <w:rPr>
+      <w:rFonts w:asciiTheme="majorHAnsi" w:eastAsiaTheme="majorEastAsia" w:hAnsiTheme="majorHAnsi" w:cstheme="majorBidi"/>
+      <w:spacing w:val="-10"/>
+      <w:kern w:val="28"/>
+      <w:sz w:val="56"/>
+      <w:szCs w:val="56"/>
+    </w:rPr>
+  </w:style>
+  <w:style w:type="character" w:customStyle="1" w:styleId="TitleChar">
+    <w:name w:val="Title Char"/>
+    <w:basedOn w:val="DefaultParagraphFont"/>
+    <w:link w:val="Title"/>
+    <w:uiPriority w:val="10"/>
+    <w:rsid w:val="00FE2609"/>
+    <w:rPr>
+      <w:rFonts w:asciiTheme="majorHAnsi" w:eastAsiaTheme="majorEastAsia" w:hAnsiTheme="majorHAnsi" w:cstheme="majorBidi"/>
+      <w:spacing w:val="-10"/>
+      <w:kern w:val="28"/>
+      <w:sz w:val="56"/>
+      <w:szCs w:val="56"/>
+    </w:rPr>
+  </w:style>
+  <w:style w:type="character" w:customStyle="1" w:styleId="Heading1Char">
+    <w:name w:val="Heading 1 Char"/>
+    <w:basedOn w:val="DefaultParagraphFont"/>
+    <w:link w:val="Heading1"/>
+    <w:uiPriority w:val="9"/>
+    <w:rsid w:val="009C1C35"/>
+    <w:rPr>
+      <w:rFonts w:asciiTheme="majorHAnsi" w:eastAsiaTheme="majorEastAsia" w:hAnsiTheme="majorHAnsi" w:cstheme="majorBidi"/>
+      <w:color w:val="2E74B5" w:themeColor="accent1" w:themeShade="BF"/>
+      <w:sz w:val="32"/>
+      <w:szCs w:val="32"/>
+    </w:rPr>
+  </w:style>
+  <w:style w:type="paragraph" w:styleId="ListParagraph">
+    <w:name w:val="List Paragraph"/>
+    <w:basedOn w:val="Normal"/>
+    <w:uiPriority w:val="34"/>
+    <w:qFormat/>
+    <w:rsid w:val="00242053"/>
+    <w:pPr>
+      <w:ind w:left="720"/>
+      <w:contextualSpacing/>
+    </w:pPr>
+  </w:style>
+  <w:style w:type="character" w:customStyle="1" w:styleId="Heading2Char">
+    <w:name w:val="Heading 2 Char"/>
+    <w:basedOn w:val="DefaultParagraphFont"/>
+    <w:link w:val="Heading2"/>
+    <w:uiPriority w:val="9"/>
+    <w:rsid w:val="000E14EA"/>
+    <w:rPr>
+      <w:rFonts w:asciiTheme="majorHAnsi" w:eastAsiaTheme="majorEastAsia" w:hAnsiTheme="majorHAnsi" w:cstheme="majorBidi"/>
+      <w:color w:val="2E74B5" w:themeColor="accent1" w:themeShade="BF"/>
+      <w:sz w:val="26"/>
+      <w:szCs w:val="26"/>
+    </w:rPr>
+  </w:style>
+  <w:style w:type="character" w:customStyle="1" w:styleId="Heading3Char">
+    <w:name w:val="Heading 3 Char"/>
+    <w:basedOn w:val="DefaultParagraphFont"/>
+    <w:link w:val="Heading3"/>
+    <w:uiPriority w:val="9"/>
+    <w:rsid w:val="004359F9"/>
+    <w:rPr>
+      <w:rFonts w:asciiTheme="majorHAnsi" w:eastAsiaTheme="majorEastAsia" w:hAnsiTheme="majorHAnsi" w:cstheme="majorBidi"/>
+      <w:color w:val="1F4D78" w:themeColor="accent1" w:themeShade="7F"/>
+      <w:sz w:val="24"/>
+      <w:szCs w:val="24"/>
+    </w:rPr>
+  </w:style>
+  <w:style w:type="paragraph" w:styleId="NoSpacing">
+    <w:name w:val="No Spacing"/>
+    <w:uiPriority w:val="1"/>
+    <w:qFormat/>
+    <w:rsid w:val="00A860C4"/>
+    <w:pPr>
+      <w:spacing w:after="0" w:line="240" w:lineRule="auto"/>
+    </w:pPr>
+  </w:style>
+  <w:style w:type="paragraph" w:styleId="Subtitle">
+    <w:name w:val="Subtitle"/>
+    <w:basedOn w:val="Normal"/>
+    <w:next w:val="Normal"/>
+    <w:link w:val="SubtitleChar"/>
+    <w:uiPriority w:val="11"/>
+    <w:qFormat/>
+    <w:rsid w:val="00B32C20"/>
+    <w:pPr>
+      <w:numPr>
+        <w:ilvl w:val="1"/>
+      </w:numPr>
+    </w:pPr>
+    <w:rPr>
+      <w:rFonts w:eastAsiaTheme="minorEastAsia"/>
+      <w:color w:val="5A5A5A" w:themeColor="text1" w:themeTint="A5"/>
+      <w:spacing w:val="15"/>
+    </w:rPr>
+  </w:style>
+  <w:style w:type="character" w:customStyle="1" w:styleId="SubtitleChar">
+    <w:name w:val="Subtitle Char"/>
+    <w:basedOn w:val="DefaultParagraphFont"/>
+    <w:link w:val="Subtitle"/>
+    <w:uiPriority w:val="11"/>
+    <w:rsid w:val="00B32C20"/>
+    <w:rPr>
+      <w:rFonts w:eastAsiaTheme="minorEastAsia"/>
+      <w:color w:val="5A5A5A" w:themeColor="text1" w:themeTint="A5"/>
+      <w:spacing w:val="15"/>
+    </w:rPr>
+  </w:style>
+  <w:style w:type="character" w:styleId="Strong">
+    <w:name w:val="Strong"/>
+    <w:basedOn w:val="DefaultParagraphFont"/>
+    <w:uiPriority w:val="22"/>
+    <w:qFormat/>
+    <w:rsid w:val="00B32C20"/>
+    <w:rPr>
+      <w:b/>
+      <w:bCs/>
+    </w:rPr>
+  </w:style>
+  <w:style w:type="table" w:styleId="TableGrid">
+    <w:name w:val="Table Grid"/>
+    <w:basedOn w:val="TableNormal"/>
+    <w:uiPriority w:val="39"/>
+    <w:rsid w:val="00B32C20"/>
+    <w:pPr>
+      <w:spacing w:after="0" w:line="240" w:lineRule="auto"/>
+    </w:pPr>
+    <w:tblPr>
+      <w:tblInd w:w="0" w:type="dxa"/>
+      <w:tblBorders>
+        <w:top w:val="single" w:sz="4" w:space="0" w:color="auto"/>
+        <w:left w:val="single" w:sz="4" w:space="0" w:color="auto"/>
+        <w:bottom w:val="single" w:sz="4" w:space="0" w:color="auto"/>
+        <w:right w:val="single" w:sz="4" w:space="0" w:color="auto"/>
+        <w:insideH w:val="single" w:sz="4" w:space="0" w:color="auto"/>
+        <w:insideV w:val="single" w:sz="4" w:space="0" w:color="auto"/>
+      </w:tblBorders>
+      <w:tblCellMar>
+        <w:top w:w="0" w:type="dxa"/>
+        <w:left w:w="108" w:type="dxa"/>
+        <w:bottom w:w="0" w:type="dxa"/>
+        <w:right w:w="108" w:type="dxa"/>
+      </w:tblCellMar>
     </w:tblPr>
   </w:style>
   <w:style w:type="character" w:customStyle="1" w:styleId="Heading4Char">
@@ -6197,7 +6495,7 @@
     </a:clrScheme>
     <a:fontScheme name="Office">
       <a:majorFont>
-        <a:latin typeface="Calibri Light" panose="020F0302020204030204"/>
+        <a:latin typeface="Calibri Light"/>
         <a:ea typeface=""/>
         <a:cs typeface=""/>
         <a:font script="Jpan" typeface="ＭＳ ゴシック"/>
@@ -6232,7 +6530,7 @@
         <a:font script="Geor" typeface="Sylfaen"/>
       </a:majorFont>
       <a:minorFont>
-        <a:latin typeface="Calibri" panose="020F0502020204030204"/>
+        <a:latin typeface="Calibri"/>
         <a:ea typeface=""/>
         <a:cs typeface=""/>
         <a:font script="Jpan" typeface="ＭＳ 明朝"/>
@@ -6409,7 +6707,7 @@
   <a:extraClrSchemeLst/>
   <a:extLst>
     <a:ext uri="{05A4C25C-085E-4340-85A3-A5531E510DB2}">
-      <thm15:themeFamily xmlns:thm15="http://schemas.microsoft.com/office/thememl/2012/main" name="Office Theme" id="{62F939B6-93AF-4DB8-9C6B-D6C7DFDC589F}" vid="{4A3C46E8-61CC-4603-A589-7422A47A8E4A}"/>
+      <thm15:themeFamily xmlns:thm15="http://schemas.microsoft.com/office/thememl/2012/main" xmlns="" name="Office Theme" id="{62F939B6-93AF-4DB8-9C6B-D6C7DFDC589F}" vid="{4A3C46E8-61CC-4603-A589-7422A47A8E4A}"/>
     </a:ext>
   </a:extLst>
 </a:theme>
@@ -6420,7 +6718,7 @@
 </file>
 
 <file path=customXml/itemProps1.xml><?xml version="1.0" encoding="utf-8"?>
-<ds:datastoreItem xmlns:ds="http://schemas.openxmlformats.org/officeDocument/2006/customXml" ds:itemID="{D85BF6CA-4CD4-4C0B-8BD5-59DF65550ABE}">
+<ds:datastoreItem xmlns:ds="http://schemas.openxmlformats.org/officeDocument/2006/customXml" ds:itemID="{69A28F16-9EA1-294F-A562-785868CAD910}">
   <ds:schemaRefs>
     <ds:schemaRef ds:uri="http://schemas.openxmlformats.org/officeDocument/2006/bibliography"/>
   </ds:schemaRefs>

</xml_diff>